<commit_message>
cập nhập tài liệu về tool và thêm file .exe
</commit_message>
<xml_diff>
--- a/nhom10_cuoiky.docx
+++ b/nhom10_cuoiky.docx
@@ -176,6 +176,7 @@
           <w:i/>
           <w:sz w:val="32"/>
           <w:szCs w:val="32"/>
+          <w:lang w:val="en-US"/>
         </w:rPr>
       </w:pPr>
       <w:r>
@@ -193,8 +194,9 @@
           <w:bCs/>
           <w:sz w:val="32"/>
           <w:szCs w:val="32"/>
-        </w:rPr>
-        <w:t>23</w:t>
+          <w:lang w:val="en-US"/>
+        </w:rPr>
+        <w:t>10</w:t>
       </w:r>
     </w:p>
     <w:p>
@@ -205,6 +207,7 @@
           <w:i/>
           <w:sz w:val="32"/>
           <w:szCs w:val="32"/>
+          <w:lang w:val="en-US"/>
         </w:rPr>
       </w:pPr>
       <w:r>
@@ -222,7 +225,24 @@
           <w:sz w:val="32"/>
           <w:szCs w:val="32"/>
         </w:rPr>
-        <w:t xml:space="preserve"> Bán đồ gia dụng</w:t>
+        <w:t xml:space="preserve"> </w:t>
+      </w:r>
+      <w:r>
+        <w:rPr>
+          <w:rFonts w:ascii="Arial" w:hAnsi="Arial" w:cs="Arial"/>
+          <w:sz w:val="32"/>
+          <w:szCs w:val="32"/>
+          <w:lang w:val="en-US"/>
+        </w:rPr>
+        <w:t>Tích hợp bảo mật vào trang web b</w:t>
+      </w:r>
+      <w:r>
+        <w:rPr>
+          <w:rFonts w:ascii="Arial" w:hAnsi="Arial" w:cs="Arial"/>
+          <w:sz w:val="32"/>
+          <w:szCs w:val="32"/>
+        </w:rPr>
+        <w:t>án đồ gia dụng</w:t>
       </w:r>
     </w:p>
     <w:p>
@@ -444,7 +464,7 @@
             </w:rPr>
             <w:fldChar w:fldCharType="separate"/>
           </w:r>
-          <w:hyperlink w:anchor="_Toc185436522" w:history="1">
+          <w:hyperlink w:anchor="_Toc185955969" w:history="1">
             <w:r>
               <w:rPr>
                 <w:rStyle w:val="Hyperlink"/>
@@ -472,7 +492,7 @@
                 <w:noProof/>
                 <w:webHidden/>
               </w:rPr>
-              <w:instrText xml:space="preserve"> PAGEREF _Toc185436522 \h </w:instrText>
+              <w:instrText xml:space="preserve"> PAGEREF _Toc185955969 \h </w:instrText>
             </w:r>
             <w:r>
               <w:rPr>
@@ -516,7 +536,7 @@
               <w14:ligatures w14:val="none"/>
             </w:rPr>
           </w:pPr>
-          <w:hyperlink w:anchor="_Toc185436523" w:history="1">
+          <w:hyperlink w:anchor="_Toc185955970" w:history="1">
             <w:r>
               <w:rPr>
                 <w:rStyle w:val="Hyperlink"/>
@@ -544,7 +564,7 @@
                 <w:noProof/>
                 <w:webHidden/>
               </w:rPr>
-              <w:instrText xml:space="preserve"> PAGEREF _Toc185436523 \h </w:instrText>
+              <w:instrText xml:space="preserve"> PAGEREF _Toc185955970 \h </w:instrText>
             </w:r>
             <w:r>
               <w:rPr>
@@ -588,7 +608,7 @@
               <w14:ligatures w14:val="none"/>
             </w:rPr>
           </w:pPr>
-          <w:hyperlink w:anchor="_Toc185436524" w:history="1">
+          <w:hyperlink w:anchor="_Toc185955971" w:history="1">
             <w:r>
               <w:rPr>
                 <w:rStyle w:val="Hyperlink"/>
@@ -616,7 +636,7 @@
                 <w:noProof/>
                 <w:webHidden/>
               </w:rPr>
-              <w:instrText xml:space="preserve"> PAGEREF _Toc185436524 \h </w:instrText>
+              <w:instrText xml:space="preserve"> PAGEREF _Toc185955971 \h </w:instrText>
             </w:r>
             <w:r>
               <w:rPr>
@@ -660,7 +680,7 @@
               <w14:ligatures w14:val="none"/>
             </w:rPr>
           </w:pPr>
-          <w:hyperlink w:anchor="_Toc185436525" w:history="1">
+          <w:hyperlink w:anchor="_Toc185955972" w:history="1">
             <w:r>
               <w:rPr>
                 <w:rStyle w:val="Hyperlink"/>
@@ -688,7 +708,7 @@
                 <w:noProof/>
                 <w:webHidden/>
               </w:rPr>
-              <w:instrText xml:space="preserve"> PAGEREF _Toc185436525 \h </w:instrText>
+              <w:instrText xml:space="preserve"> PAGEREF _Toc185955972 \h </w:instrText>
             </w:r>
             <w:r>
               <w:rPr>
@@ -733,7 +753,7 @@
               <w14:ligatures w14:val="none"/>
             </w:rPr>
           </w:pPr>
-          <w:hyperlink w:anchor="_Toc185436526" w:history="1">
+          <w:hyperlink w:anchor="_Toc185955973" w:history="1">
             <w:r>
               <w:rPr>
                 <w:rStyle w:val="Hyperlink"/>
@@ -782,7 +802,7 @@
                 <w:noProof/>
                 <w:webHidden/>
               </w:rPr>
-              <w:instrText xml:space="preserve"> PAGEREF _Toc185436526 \h </w:instrText>
+              <w:instrText xml:space="preserve"> PAGEREF _Toc185955973 \h </w:instrText>
             </w:r>
             <w:r>
               <w:rPr>
@@ -827,7 +847,7 @@
               <w14:ligatures w14:val="none"/>
             </w:rPr>
           </w:pPr>
-          <w:hyperlink w:anchor="_Toc185436527" w:history="1">
+          <w:hyperlink w:anchor="_Toc185955974" w:history="1">
             <w:r>
               <w:rPr>
                 <w:rStyle w:val="Hyperlink"/>
@@ -876,7 +896,7 @@
                 <w:noProof/>
                 <w:webHidden/>
               </w:rPr>
-              <w:instrText xml:space="preserve"> PAGEREF _Toc185436527 \h </w:instrText>
+              <w:instrText xml:space="preserve"> PAGEREF _Toc185955974 \h </w:instrText>
             </w:r>
             <w:r>
               <w:rPr>
@@ -921,7 +941,7 @@
               <w14:ligatures w14:val="none"/>
             </w:rPr>
           </w:pPr>
-          <w:hyperlink w:anchor="_Toc185436528" w:history="1">
+          <w:hyperlink w:anchor="_Toc185955975" w:history="1">
             <w:r>
               <w:rPr>
                 <w:rStyle w:val="Hyperlink"/>
@@ -970,7 +990,7 @@
                 <w:noProof/>
                 <w:webHidden/>
               </w:rPr>
-              <w:instrText xml:space="preserve"> PAGEREF _Toc185436528 \h </w:instrText>
+              <w:instrText xml:space="preserve"> PAGEREF _Toc185955975 \h </w:instrText>
             </w:r>
             <w:r>
               <w:rPr>
@@ -1015,7 +1035,7 @@
               <w14:ligatures w14:val="none"/>
             </w:rPr>
           </w:pPr>
-          <w:hyperlink w:anchor="_Toc185436529" w:history="1">
+          <w:hyperlink w:anchor="_Toc185955976" w:history="1">
             <w:r>
               <w:rPr>
                 <w:rStyle w:val="Hyperlink"/>
@@ -1064,7 +1084,7 @@
                 <w:noProof/>
                 <w:webHidden/>
               </w:rPr>
-              <w:instrText xml:space="preserve"> PAGEREF _Toc185436529 \h </w:instrText>
+              <w:instrText xml:space="preserve"> PAGEREF _Toc185955976 \h </w:instrText>
             </w:r>
             <w:r>
               <w:rPr>
@@ -1108,7 +1128,7 @@
               <w14:ligatures w14:val="none"/>
             </w:rPr>
           </w:pPr>
-          <w:hyperlink w:anchor="_Toc185436530" w:history="1">
+          <w:hyperlink w:anchor="_Toc185955977" w:history="1">
             <w:r>
               <w:rPr>
                 <w:rStyle w:val="Hyperlink"/>
@@ -1136,7 +1156,7 @@
                 <w:noProof/>
                 <w:webHidden/>
               </w:rPr>
-              <w:instrText xml:space="preserve"> PAGEREF _Toc185436530 \h </w:instrText>
+              <w:instrText xml:space="preserve"> PAGEREF _Toc185955977 \h </w:instrText>
             </w:r>
             <w:r>
               <w:rPr>
@@ -1181,7 +1201,7 @@
               <w14:ligatures w14:val="none"/>
             </w:rPr>
           </w:pPr>
-          <w:hyperlink w:anchor="_Toc185436531" w:history="1">
+          <w:hyperlink w:anchor="_Toc185955978" w:history="1">
             <w:r>
               <w:rPr>
                 <w:rStyle w:val="Hyperlink"/>
@@ -1232,7 +1252,7 @@
                 <w:noProof/>
                 <w:webHidden/>
               </w:rPr>
-              <w:instrText xml:space="preserve"> PAGEREF _Toc185436531 \h </w:instrText>
+              <w:instrText xml:space="preserve"> PAGEREF _Toc185955978 \h </w:instrText>
             </w:r>
             <w:r>
               <w:rPr>
@@ -1277,7 +1297,7 @@
               <w14:ligatures w14:val="none"/>
             </w:rPr>
           </w:pPr>
-          <w:hyperlink w:anchor="_Toc185436532" w:history="1">
+          <w:hyperlink w:anchor="_Toc185955979" w:history="1">
             <w:r>
               <w:rPr>
                 <w:rStyle w:val="Hyperlink"/>
@@ -1307,7 +1327,7 @@
                 <w:iCs/>
                 <w:noProof/>
               </w:rPr>
-              <w:t>Trang đăng ký</w:t>
+              <w:t>Công cụ dùng để ký</w:t>
             </w:r>
             <w:r>
               <w:rPr>
@@ -1328,7 +1348,7 @@
                 <w:noProof/>
                 <w:webHidden/>
               </w:rPr>
-              <w:instrText xml:space="preserve"> PAGEREF _Toc185436532 \h </w:instrText>
+              <w:instrText xml:space="preserve"> PAGEREF _Toc185955979 \h </w:instrText>
             </w:r>
             <w:r>
               <w:rPr>
@@ -1373,7 +1393,7 @@
               <w14:ligatures w14:val="none"/>
             </w:rPr>
           </w:pPr>
-          <w:hyperlink w:anchor="_Toc185436533" w:history="1">
+          <w:hyperlink w:anchor="_Toc185955980" w:history="1">
             <w:r>
               <w:rPr>
                 <w:rStyle w:val="Hyperlink"/>
@@ -1403,7 +1423,7 @@
                 <w:iCs/>
                 <w:noProof/>
               </w:rPr>
-              <w:t>Trang đặt hàng</w:t>
+              <w:t>Trang đăng ký</w:t>
             </w:r>
             <w:r>
               <w:rPr>
@@ -1424,7 +1444,7 @@
                 <w:noProof/>
                 <w:webHidden/>
               </w:rPr>
-              <w:instrText xml:space="preserve"> PAGEREF _Toc185436533 \h </w:instrText>
+              <w:instrText xml:space="preserve"> PAGEREF _Toc185955980 \h </w:instrText>
             </w:r>
             <w:r>
               <w:rPr>
@@ -1444,7 +1464,7 @@
                 <w:noProof/>
                 <w:webHidden/>
               </w:rPr>
-              <w:t>8</w:t>
+              <w:t>7</w:t>
             </w:r>
             <w:r>
               <w:rPr>
@@ -1469,7 +1489,7 @@
               <w14:ligatures w14:val="none"/>
             </w:rPr>
           </w:pPr>
-          <w:hyperlink w:anchor="_Toc185436534" w:history="1">
+          <w:hyperlink w:anchor="_Toc185955981" w:history="1">
             <w:r>
               <w:rPr>
                 <w:rStyle w:val="Hyperlink"/>
@@ -1499,7 +1519,7 @@
                 <w:iCs/>
                 <w:noProof/>
               </w:rPr>
-              <w:t>Trang lịch sử mua hàng</w:t>
+              <w:t>Trang đặt hàng</w:t>
             </w:r>
             <w:r>
               <w:rPr>
@@ -1520,7 +1540,7 @@
                 <w:noProof/>
                 <w:webHidden/>
               </w:rPr>
-              <w:instrText xml:space="preserve"> PAGEREF _Toc185436534 \h </w:instrText>
+              <w:instrText xml:space="preserve"> PAGEREF _Toc185955981 \h </w:instrText>
             </w:r>
             <w:r>
               <w:rPr>
@@ -1540,7 +1560,7 @@
                 <w:noProof/>
                 <w:webHidden/>
               </w:rPr>
-              <w:t>10</w:t>
+              <w:t>9</w:t>
             </w:r>
             <w:r>
               <w:rPr>
@@ -1565,7 +1585,7 @@
               <w14:ligatures w14:val="none"/>
             </w:rPr>
           </w:pPr>
-          <w:hyperlink w:anchor="_Toc185436535" w:history="1">
+          <w:hyperlink w:anchor="_Toc185955982" w:history="1">
             <w:r>
               <w:rPr>
                 <w:rStyle w:val="Hyperlink"/>
@@ -1595,6 +1615,102 @@
                 <w:iCs/>
                 <w:noProof/>
               </w:rPr>
+              <w:t>Trang lịch sử mua hàng</w:t>
+            </w:r>
+            <w:r>
+              <w:rPr>
+                <w:noProof/>
+                <w:webHidden/>
+              </w:rPr>
+              <w:tab/>
+            </w:r>
+            <w:r>
+              <w:rPr>
+                <w:noProof/>
+                <w:webHidden/>
+              </w:rPr>
+              <w:fldChar w:fldCharType="begin"/>
+            </w:r>
+            <w:r>
+              <w:rPr>
+                <w:noProof/>
+                <w:webHidden/>
+              </w:rPr>
+              <w:instrText xml:space="preserve"> PAGEREF _Toc185955982 \h </w:instrText>
+            </w:r>
+            <w:r>
+              <w:rPr>
+                <w:noProof/>
+                <w:webHidden/>
+              </w:rPr>
+            </w:r>
+            <w:r>
+              <w:rPr>
+                <w:noProof/>
+                <w:webHidden/>
+              </w:rPr>
+              <w:fldChar w:fldCharType="separate"/>
+            </w:r>
+            <w:r>
+              <w:rPr>
+                <w:noProof/>
+                <w:webHidden/>
+              </w:rPr>
+              <w:t>11</w:t>
+            </w:r>
+            <w:r>
+              <w:rPr>
+                <w:noProof/>
+                <w:webHidden/>
+              </w:rPr>
+              <w:fldChar w:fldCharType="end"/>
+            </w:r>
+          </w:hyperlink>
+        </w:p>
+        <w:p>
+          <w:pPr>
+            <w:pStyle w:val="TOC3"/>
+            <w:tabs>
+              <w:tab w:val="left" w:pos="1100"/>
+              <w:tab w:val="right" w:leader="dot" w:pos="9350"/>
+            </w:tabs>
+            <w:rPr>
+              <w:rFonts w:eastAsiaTheme="minorEastAsia"/>
+              <w:noProof/>
+              <w:lang w:eastAsia="vi-VN"/>
+              <w14:ligatures w14:val="none"/>
+            </w:rPr>
+          </w:pPr>
+          <w:hyperlink w:anchor="_Toc185955983" w:history="1">
+            <w:r>
+              <w:rPr>
+                <w:rStyle w:val="Hyperlink"/>
+                <w:rFonts w:ascii="Arial" w:hAnsi="Arial" w:cs="Arial"/>
+                <w:b/>
+                <w:bCs/>
+                <w:iCs/>
+                <w:noProof/>
+              </w:rPr>
+              <w:t>1.5.</w:t>
+            </w:r>
+            <w:r>
+              <w:rPr>
+                <w:rFonts w:eastAsiaTheme="minorEastAsia"/>
+                <w:noProof/>
+                <w:lang w:eastAsia="vi-VN"/>
+                <w14:ligatures w14:val="none"/>
+              </w:rPr>
+              <w:tab/>
+            </w:r>
+            <w:r>
+              <w:rPr>
+                <w:rStyle w:val="Hyperlink"/>
+                <w:rFonts w:ascii="Arial" w:hAnsi="Arial" w:cs="Arial"/>
+                <w:b/>
+                <w:bCs/>
+                <w:iCs/>
+                <w:noProof/>
+              </w:rPr>
               <w:t>Trang Tạo khóa mới</w:t>
             </w:r>
             <w:r>
@@ -1616,7 +1732,7 @@
                 <w:noProof/>
                 <w:webHidden/>
               </w:rPr>
-              <w:instrText xml:space="preserve"> PAGEREF _Toc185436535 \h </w:instrText>
+              <w:instrText xml:space="preserve"> PAGEREF _Toc185955983 \h </w:instrText>
             </w:r>
             <w:r>
               <w:rPr>
@@ -1636,7 +1752,7 @@
                 <w:noProof/>
                 <w:webHidden/>
               </w:rPr>
-              <w:t>12</w:t>
+              <w:t>13</w:t>
             </w:r>
             <w:r>
               <w:rPr>
@@ -1661,7 +1777,7 @@
               <w14:ligatures w14:val="none"/>
             </w:rPr>
           </w:pPr>
-          <w:hyperlink w:anchor="_Toc185436536" w:history="1">
+          <w:hyperlink w:anchor="_Toc185955984" w:history="1">
             <w:r>
               <w:rPr>
                 <w:rStyle w:val="Hyperlink"/>
@@ -1691,7 +1807,7 @@
                 <w:iCs/>
                 <w:noProof/>
               </w:rPr>
-              <w:t>Phần admin Phần admin</w:t>
+              <w:t>Phần admin</w:t>
             </w:r>
             <w:r>
               <w:rPr>
@@ -1712,7 +1828,7 @@
                 <w:noProof/>
                 <w:webHidden/>
               </w:rPr>
-              <w:instrText xml:space="preserve"> PAGEREF _Toc185436536 \h </w:instrText>
+              <w:instrText xml:space="preserve"> PAGEREF _Toc185955984 \h </w:instrText>
             </w:r>
             <w:r>
               <w:rPr>
@@ -1732,7 +1848,7 @@
                 <w:noProof/>
                 <w:webHidden/>
               </w:rPr>
-              <w:t>12</w:t>
+              <w:t>13</w:t>
             </w:r>
             <w:r>
               <w:rPr>
@@ -1757,7 +1873,7 @@
               <w14:ligatures w14:val="none"/>
             </w:rPr>
           </w:pPr>
-          <w:hyperlink w:anchor="_Toc185436537" w:history="1">
+          <w:hyperlink w:anchor="_Toc185955985" w:history="1">
             <w:r>
               <w:rPr>
                 <w:rStyle w:val="Hyperlink"/>
@@ -1808,7 +1924,7 @@
                 <w:noProof/>
                 <w:webHidden/>
               </w:rPr>
-              <w:instrText xml:space="preserve"> PAGEREF _Toc185436537 \h </w:instrText>
+              <w:instrText xml:space="preserve"> PAGEREF _Toc185955985 \h </w:instrText>
             </w:r>
             <w:r>
               <w:rPr>
@@ -1828,7 +1944,7 @@
                 <w:noProof/>
                 <w:webHidden/>
               </w:rPr>
-              <w:t>12</w:t>
+              <w:t>13</w:t>
             </w:r>
             <w:r>
               <w:rPr>
@@ -1853,7 +1969,7 @@
               <w14:ligatures w14:val="none"/>
             </w:rPr>
           </w:pPr>
-          <w:hyperlink w:anchor="_Toc185436538" w:history="1">
+          <w:hyperlink w:anchor="_Toc185955986" w:history="1">
             <w:r>
               <w:rPr>
                 <w:rStyle w:val="Hyperlink"/>
@@ -1904,7 +2020,7 @@
                 <w:noProof/>
                 <w:webHidden/>
               </w:rPr>
-              <w:instrText xml:space="preserve"> PAGEREF _Toc185436538 \h </w:instrText>
+              <w:instrText xml:space="preserve"> PAGEREF _Toc185955986 \h </w:instrText>
             </w:r>
             <w:r>
               <w:rPr>
@@ -1924,7 +2040,7 @@
                 <w:noProof/>
                 <w:webHidden/>
               </w:rPr>
-              <w:t>13</w:t>
+              <w:t>14</w:t>
             </w:r>
             <w:r>
               <w:rPr>
@@ -1983,7 +2099,7 @@
           <w:lang w:val="vi-VN"/>
         </w:rPr>
       </w:pPr>
-      <w:bookmarkStart w:id="2" w:name="_Toc185436522"/>
+      <w:bookmarkStart w:id="2" w:name="_Toc185955969"/>
       <w:r>
         <w:rPr>
           <w:rFonts w:ascii="Arial" w:hAnsi="Arial" w:cs="Arial"/>
@@ -2071,7 +2187,7 @@
         </w:rPr>
       </w:pPr>
       <w:bookmarkStart w:id="3" w:name="_Toc151021940"/>
-      <w:bookmarkStart w:id="4" w:name="_Toc185436523"/>
+      <w:bookmarkStart w:id="4" w:name="_Toc185955970"/>
       <w:r>
         <w:rPr>
           <w:rFonts w:ascii="Arial" w:hAnsi="Arial" w:cs="Arial"/>
@@ -2150,7 +2266,7 @@
       </w:pPr>
       <w:bookmarkStart w:id="5" w:name="_Toc119749480"/>
       <w:bookmarkStart w:id="6" w:name="_Toc151021941"/>
-      <w:bookmarkStart w:id="7" w:name="_Toc185436524"/>
+      <w:bookmarkStart w:id="7" w:name="_Toc185955971"/>
       <w:r>
         <w:rPr>
           <w:rFonts w:ascii="Arial" w:hAnsi="Arial" w:cs="Arial"/>
@@ -2280,7 +2396,7 @@
           <w:szCs w:val="32"/>
           <w:lang w:val="en-US"/>
         </w:rPr>
-        <w:t>12</w:t>
+        <w:t>25</w:t>
       </w:r>
       <w:r>
         <w:rPr>
@@ -2386,7 +2502,7 @@
         </w:rPr>
       </w:pPr>
       <w:bookmarkStart w:id="8" w:name="_Toc151021942"/>
-      <w:bookmarkStart w:id="9" w:name="_Toc185436525"/>
+      <w:bookmarkStart w:id="9" w:name="_Toc185955972"/>
       <w:r>
         <w:rPr>
           <w:rFonts w:ascii="Arial" w:hAnsi="Arial" w:cs="Arial"/>
@@ -2419,7 +2535,7 @@
         </w:rPr>
       </w:pPr>
       <w:bookmarkStart w:id="10" w:name="_Toc151021943"/>
-      <w:bookmarkStart w:id="11" w:name="_Toc185436526"/>
+      <w:bookmarkStart w:id="11" w:name="_Toc185955973"/>
       <w:r>
         <w:rPr>
           <w:rFonts w:ascii="Arial" w:hAnsi="Arial" w:cs="Arial"/>
@@ -2568,7 +2684,7 @@
         </w:rPr>
       </w:pPr>
       <w:bookmarkStart w:id="12" w:name="_Toc151021944"/>
-      <w:bookmarkStart w:id="13" w:name="_Toc185436527"/>
+      <w:bookmarkStart w:id="13" w:name="_Toc185955974"/>
       <w:r>
         <w:rPr>
           <w:rFonts w:ascii="Arial" w:hAnsi="Arial" w:cs="Arial"/>
@@ -2602,7 +2718,7 @@
         </w:rPr>
       </w:pPr>
       <w:bookmarkStart w:id="14" w:name="_Toc151021945"/>
-      <w:bookmarkStart w:id="15" w:name="_Toc185436528"/>
+      <w:bookmarkStart w:id="15" w:name="_Toc185955975"/>
       <w:r>
         <w:rPr>
           <w:rFonts w:ascii="Arial" w:hAnsi="Arial" w:cs="Arial"/>
@@ -3151,7 +3267,7 @@
         </w:rPr>
       </w:pPr>
       <w:bookmarkStart w:id="16" w:name="_Toc151021946"/>
-      <w:bookmarkStart w:id="17" w:name="_Toc185436529"/>
+      <w:bookmarkStart w:id="17" w:name="_Toc185955976"/>
       <w:r>
         <w:rPr>
           <w:rFonts w:ascii="Arial" w:hAnsi="Arial" w:cs="Arial"/>
@@ -3284,7 +3400,7 @@
           <w:rFonts w:ascii="Arial" w:eastAsiaTheme="minorEastAsia" w:hAnsi="Arial" w:cs="Arial"/>
         </w:rPr>
       </w:pPr>
-      <w:bookmarkStart w:id="18" w:name="_Toc185436530"/>
+      <w:bookmarkStart w:id="18" w:name="_Toc185955977"/>
       <w:r>
         <w:rPr>
           <w:rFonts w:ascii="Arial" w:eastAsiaTheme="minorEastAsia" w:hAnsi="Arial" w:cs="Arial"/>
@@ -3310,7 +3426,7 @@
           <w:iCs/>
         </w:rPr>
       </w:pPr>
-      <w:bookmarkStart w:id="19" w:name="_Toc185436531"/>
+      <w:bookmarkStart w:id="19" w:name="_Toc185955978"/>
       <w:r>
         <w:rPr>
           <w:rFonts w:ascii="Arial" w:hAnsi="Arial" w:cs="Arial"/>
@@ -3339,16 +3455,16 @@
           <w:iCs/>
         </w:rPr>
       </w:pPr>
-      <w:bookmarkStart w:id="20" w:name="_Toc185436532"/>
-      <w:r>
-        <w:rPr>
-          <w:rFonts w:ascii="Arial" w:hAnsi="Arial" w:cs="Arial"/>
-          <w:b/>
-          <w:bCs/>
-          <w:i w:val="0"/>
-          <w:iCs/>
-        </w:rPr>
-        <w:t>Trang đăng ký</w:t>
+      <w:bookmarkStart w:id="20" w:name="_Toc185955979"/>
+      <w:r>
+        <w:rPr>
+          <w:rFonts w:ascii="Arial" w:hAnsi="Arial" w:cs="Arial"/>
+          <w:b/>
+          <w:bCs/>
+          <w:i w:val="0"/>
+          <w:iCs/>
+        </w:rPr>
+        <w:t>Công cụ dùng để ký</w:t>
       </w:r>
       <w:bookmarkEnd w:id="20"/>
     </w:p>
@@ -3375,6 +3491,257 @@
           <w:i w:val="0"/>
           <w:iCs/>
         </w:rPr>
+        <w:t>Giao diện</w:t>
+      </w:r>
+    </w:p>
+    <w:p>
+      <w:pPr>
+        <w:pStyle w:val="ListParagraph"/>
+        <w:ind w:left="1224" w:firstLine="0"/>
+        <w:rPr>
+          <w:rFonts w:ascii="Arial" w:hAnsi="Arial" w:cs="Arial"/>
+          <w:b/>
+          <w:bCs/>
+          <w:i w:val="0"/>
+          <w:iCs/>
+        </w:rPr>
+      </w:pPr>
+      <w:r>
+        <w:rPr>
+          <w:rFonts w:ascii="Arial" w:hAnsi="Arial" w:cs="Arial"/>
+          <w:b/>
+          <w:bCs/>
+          <w:i w:val="0"/>
+          <w:iCs/>
+          <w:noProof/>
+        </w:rPr>
+        <w:drawing>
+          <wp:inline distT="0" distB="0" distL="0" distR="0" wp14:anchorId="41AAEA0B" wp14:editId="01354923">
+            <wp:extent cx="5943600" cy="3592830"/>
+            <wp:effectExtent l="0" t="0" r="0" b="7620"/>
+            <wp:docPr id="11" name="Picture 11"/>
+            <wp:cNvGraphicFramePr>
+              <a:graphicFrameLocks xmlns:a="http://schemas.openxmlformats.org/drawingml/2006/main" noChangeAspect="1"/>
+            </wp:cNvGraphicFramePr>
+            <a:graphic xmlns:a="http://schemas.openxmlformats.org/drawingml/2006/main">
+              <a:graphicData uri="http://schemas.openxmlformats.org/drawingml/2006/picture">
+                <pic:pic xmlns:pic="http://schemas.openxmlformats.org/drawingml/2006/picture">
+                  <pic:nvPicPr>
+                    <pic:cNvPr id="1" name=""/>
+                    <pic:cNvPicPr/>
+                  </pic:nvPicPr>
+                  <pic:blipFill>
+                    <a:blip r:embed="rId10"/>
+                    <a:stretch>
+                      <a:fillRect/>
+                    </a:stretch>
+                  </pic:blipFill>
+                  <pic:spPr>
+                    <a:xfrm>
+                      <a:off x="0" y="0"/>
+                      <a:ext cx="5943600" cy="3592830"/>
+                    </a:xfrm>
+                    <a:prstGeom prst="rect">
+                      <a:avLst/>
+                    </a:prstGeom>
+                  </pic:spPr>
+                </pic:pic>
+              </a:graphicData>
+            </a:graphic>
+          </wp:inline>
+        </w:drawing>
+      </w:r>
+    </w:p>
+    <w:p>
+      <w:pPr>
+        <w:pStyle w:val="ListParagraph"/>
+        <w:numPr>
+          <w:ilvl w:val="2"/>
+          <w:numId w:val="5"/>
+        </w:numPr>
+        <w:rPr>
+          <w:rFonts w:ascii="Arial" w:hAnsi="Arial" w:cs="Arial"/>
+          <w:b/>
+          <w:bCs/>
+          <w:i w:val="0"/>
+          <w:iCs/>
+        </w:rPr>
+      </w:pPr>
+      <w:r>
+        <w:rPr>
+          <w:rFonts w:ascii="Arial" w:hAnsi="Arial" w:cs="Arial"/>
+          <w:b/>
+          <w:bCs/>
+          <w:i w:val="0"/>
+          <w:iCs/>
+        </w:rPr>
+        <w:t>Mô tả</w:t>
+      </w:r>
+    </w:p>
+    <w:p>
+      <w:pPr>
+        <w:pStyle w:val="ListParagraph"/>
+        <w:numPr>
+          <w:ilvl w:val="0"/>
+          <w:numId w:val="2"/>
+        </w:numPr>
+        <w:rPr>
+          <w:rFonts w:ascii="Arial" w:hAnsi="Arial" w:cs="Arial"/>
+          <w:b/>
+          <w:bCs/>
+          <w:i w:val="0"/>
+          <w:iCs/>
+        </w:rPr>
+      </w:pPr>
+      <w:r>
+        <w:rPr>
+          <w:rFonts w:ascii="Arial" w:hAnsi="Arial" w:cs="Arial"/>
+          <w:i w:val="0"/>
+          <w:iCs/>
+        </w:rPr>
+        <w:t>Đây là giao diện dùng để lấy chữ ký điện tử</w:t>
+      </w:r>
+      <w:r>
+        <w:rPr>
+          <w:rFonts w:ascii="Arial" w:hAnsi="Arial" w:cs="Arial"/>
+          <w:i w:val="0"/>
+          <w:iCs/>
+        </w:rPr>
+        <w:t xml:space="preserve"> được xây dựng bằng Java Swing.</w:t>
+      </w:r>
+    </w:p>
+    <w:p>
+      <w:pPr>
+        <w:pStyle w:val="ListParagraph"/>
+        <w:numPr>
+          <w:ilvl w:val="0"/>
+          <w:numId w:val="2"/>
+        </w:numPr>
+        <w:rPr>
+          <w:rFonts w:ascii="Arial" w:hAnsi="Arial" w:cs="Arial"/>
+          <w:b/>
+          <w:bCs/>
+          <w:i w:val="0"/>
+          <w:iCs/>
+        </w:rPr>
+      </w:pPr>
+      <w:r>
+        <w:rPr>
+          <w:rFonts w:ascii="Arial" w:hAnsi="Arial" w:cs="Arial"/>
+          <w:i w:val="0"/>
+          <w:iCs/>
+        </w:rPr>
+        <w:t>Có các chức năng:</w:t>
+      </w:r>
+    </w:p>
+    <w:p>
+      <w:pPr>
+        <w:pStyle w:val="ListParagraph"/>
+        <w:numPr>
+          <w:ilvl w:val="1"/>
+          <w:numId w:val="2"/>
+        </w:numPr>
+        <w:rPr>
+          <w:rFonts w:ascii="Arial" w:hAnsi="Arial" w:cs="Arial"/>
+          <w:b/>
+          <w:bCs/>
+          <w:i w:val="0"/>
+          <w:iCs/>
+        </w:rPr>
+      </w:pPr>
+      <w:r>
+        <w:rPr>
+          <w:rFonts w:ascii="Arial" w:hAnsi="Arial" w:cs="Arial"/>
+          <w:i w:val="0"/>
+          <w:iCs/>
+        </w:rPr>
+        <w:t>Tải khóa: Yêu cầu người dùng chọn private key đã lưu ở trong máy.</w:t>
+      </w:r>
+    </w:p>
+    <w:p>
+      <w:pPr>
+        <w:pStyle w:val="ListParagraph"/>
+        <w:numPr>
+          <w:ilvl w:val="1"/>
+          <w:numId w:val="2"/>
+        </w:numPr>
+        <w:rPr>
+          <w:rFonts w:ascii="Arial" w:hAnsi="Arial" w:cs="Arial"/>
+          <w:b/>
+          <w:bCs/>
+          <w:i w:val="0"/>
+          <w:iCs/>
+        </w:rPr>
+      </w:pPr>
+      <w:r>
+        <w:rPr>
+          <w:rFonts w:ascii="Arial" w:hAnsi="Arial" w:cs="Arial"/>
+          <w:i w:val="0"/>
+          <w:iCs/>
+        </w:rPr>
+        <w:t>Ký chữ: Nhập mã hash được in ra ở màn hình thanh toán và ấn nút “ký chữ” để lấy chữ ký</w:t>
+      </w:r>
+      <w:r>
+        <w:rPr>
+          <w:rFonts w:ascii="Arial" w:hAnsi="Arial" w:cs="Arial"/>
+          <w:i w:val="0"/>
+          <w:iCs/>
+        </w:rPr>
+        <w:t>.</w:t>
+      </w:r>
+    </w:p>
+    <w:p>
+      <w:pPr>
+        <w:pStyle w:val="ListParagraph"/>
+        <w:numPr>
+          <w:ilvl w:val="1"/>
+          <w:numId w:val="5"/>
+        </w:numPr>
+        <w:outlineLvl w:val="2"/>
+        <w:rPr>
+          <w:rFonts w:ascii="Arial" w:hAnsi="Arial" w:cs="Arial"/>
+          <w:b/>
+          <w:bCs/>
+          <w:i w:val="0"/>
+          <w:iCs/>
+        </w:rPr>
+      </w:pPr>
+      <w:bookmarkStart w:id="21" w:name="_Toc185955980"/>
+      <w:r>
+        <w:rPr>
+          <w:rFonts w:ascii="Arial" w:hAnsi="Arial" w:cs="Arial"/>
+          <w:b/>
+          <w:bCs/>
+          <w:i w:val="0"/>
+          <w:iCs/>
+        </w:rPr>
+        <w:t>Trang đăng ký</w:t>
+      </w:r>
+      <w:bookmarkEnd w:id="21"/>
+    </w:p>
+    <w:p>
+      <w:pPr>
+        <w:pStyle w:val="ListParagraph"/>
+        <w:numPr>
+          <w:ilvl w:val="2"/>
+          <w:numId w:val="5"/>
+        </w:numPr>
+        <w:rPr>
+          <w:rFonts w:ascii="Arial" w:hAnsi="Arial" w:cs="Arial"/>
+          <w:b/>
+          <w:bCs/>
+          <w:i w:val="0"/>
+          <w:iCs/>
+        </w:rPr>
+      </w:pPr>
+      <w:r>
+        <w:rPr>
+          <w:rFonts w:ascii="Arial" w:hAnsi="Arial" w:cs="Arial"/>
+          <w:b/>
+          <w:bCs/>
+          <w:i w:val="0"/>
+          <w:iCs/>
+        </w:rPr>
         <w:t>Chức năng tạo khóa</w:t>
       </w:r>
     </w:p>
@@ -3420,6 +3787,7 @@
         <w:rPr>
           <w:noProof/>
         </w:rPr>
+        <w:lastRenderedPageBreak/>
         <w:drawing>
           <wp:inline distT="0" distB="0" distL="0" distR="0" wp14:anchorId="5B973A32" wp14:editId="4AD082CF">
             <wp:extent cx="5943600" cy="3671570"/>
@@ -3438,7 +3806,7 @@
                     </pic:cNvPicPr>
                   </pic:nvPicPr>
                   <pic:blipFill>
-                    <a:blip r:embed="rId10" cstate="print">
+                    <a:blip r:embed="rId11" cstate="print">
                       <a:extLst>
                         <a:ext uri="{28A0092B-C50C-407E-A947-70E740481C1C}">
                           <a14:useLocalDpi xmlns:a14="http://schemas.microsoft.com/office/drawing/2010/main" val="0"/>
@@ -3598,7 +3966,7 @@
                     <pic:cNvPicPr/>
                   </pic:nvPicPr>
                   <pic:blipFill>
-                    <a:blip r:embed="rId11"/>
+                    <a:blip r:embed="rId12"/>
                     <a:stretch>
                       <a:fillRect/>
                     </a:stretch>
@@ -3640,7 +4008,6 @@
           <w:i w:val="0"/>
           <w:iCs/>
         </w:rPr>
-        <w:lastRenderedPageBreak/>
         <w:t xml:space="preserve">Người dùng tải private key bằng cách ấn vào biểu tưởng </w:t>
       </w:r>
       <w:r>
@@ -3666,7 +4033,7 @@
                     <pic:cNvPicPr/>
                   </pic:nvPicPr>
                   <pic:blipFill>
-                    <a:blip r:embed="rId12"/>
+                    <a:blip r:embed="rId13"/>
                     <a:stretch>
                       <a:fillRect/>
                     </a:stretch>
@@ -3770,6 +4137,7 @@
           <w:rFonts w:ascii="Arial" w:hAnsi="Arial" w:cs="Arial"/>
           <w:i w:val="0"/>
         </w:rPr>
+        <w:lastRenderedPageBreak/>
         <w:t>Ấn nút “tiếp tục” sẽ lưu publicKey vào bảng user</w:t>
       </w:r>
       <w:r>
@@ -3803,7 +4171,7 @@
           <w:iCs/>
         </w:rPr>
       </w:pPr>
-      <w:bookmarkStart w:id="21" w:name="_Toc185436533"/>
+      <w:bookmarkStart w:id="22" w:name="_Toc185955981"/>
       <w:r>
         <w:rPr>
           <w:rFonts w:ascii="Arial" w:hAnsi="Arial" w:cs="Arial"/>
@@ -3814,7 +4182,7 @@
         </w:rPr>
         <w:t>Trang đặt hàng</w:t>
       </w:r>
-      <w:bookmarkEnd w:id="21"/>
+      <w:bookmarkEnd w:id="22"/>
     </w:p>
     <w:p>
       <w:pPr>
@@ -3882,14 +4250,13 @@
       </w:pPr>
       <w:r>
         <w:rPr>
-          <w:rFonts w:ascii="Arial" w:hAnsi="Arial" w:cs="Arial"/>
           <w:noProof/>
         </w:rPr>
         <w:drawing>
-          <wp:inline distT="0" distB="0" distL="0" distR="0" wp14:anchorId="6233F44C" wp14:editId="1D620576">
-            <wp:extent cx="5943600" cy="3034030"/>
+          <wp:inline distT="0" distB="0" distL="0" distR="0" wp14:anchorId="56E34862" wp14:editId="2533807A">
+            <wp:extent cx="5943600" cy="3358515"/>
             <wp:effectExtent l="0" t="0" r="0" b="0"/>
-            <wp:docPr id="6" name="Picture 6"/>
+            <wp:docPr id="1" name="Picture 1"/>
             <wp:cNvGraphicFramePr>
               <a:graphicFrameLocks xmlns:a="http://schemas.openxmlformats.org/drawingml/2006/main" noChangeAspect="1"/>
             </wp:cNvGraphicFramePr>
@@ -3897,13 +4264,13 @@
               <a:graphicData uri="http://schemas.openxmlformats.org/drawingml/2006/picture">
                 <pic:pic xmlns:pic="http://schemas.openxmlformats.org/drawingml/2006/picture">
                   <pic:nvPicPr>
-                    <pic:cNvPr id="0" name="Picture 6"/>
+                    <pic:cNvPr id="0" name="Picture 1"/>
                     <pic:cNvPicPr>
                       <a:picLocks noChangeAspect="1" noChangeArrowheads="1"/>
                     </pic:cNvPicPr>
                   </pic:nvPicPr>
                   <pic:blipFill>
-                    <a:blip r:embed="rId13" cstate="print">
+                    <a:blip r:embed="rId14" cstate="print">
                       <a:extLst>
                         <a:ext uri="{28A0092B-C50C-407E-A947-70E740481C1C}">
                           <a14:useLocalDpi xmlns:a14="http://schemas.microsoft.com/office/drawing/2010/main" val="0"/>
@@ -3918,7 +4285,7 @@
                   <pic:spPr bwMode="auto">
                     <a:xfrm>
                       <a:off x="0" y="0"/>
-                      <a:ext cx="5943600" cy="3034030"/>
+                      <a:ext cx="5943600" cy="3358515"/>
                     </a:xfrm>
                     <a:prstGeom prst="rect">
                       <a:avLst/>
@@ -3982,7 +4349,47 @@
           <w:i w:val="0"/>
           <w:iCs/>
         </w:rPr>
-        <w:t>Đây là màn hình đặt hàng đã được tích hợp thêm chức năng băm và ký lên đơn hàng. Yêu cầu người dùng chọn private key đã lưu.</w:t>
+        <w:t xml:space="preserve">Đây là màn hình đặt hàng đã được tích hợp </w:t>
+      </w:r>
+      <w:r>
+        <w:rPr>
+          <w:rFonts w:ascii="Arial" w:hAnsi="Arial" w:cs="Arial"/>
+          <w:i w:val="0"/>
+          <w:iCs/>
+        </w:rPr>
+        <w:t>chữ ký điện tử</w:t>
+      </w:r>
+      <w:r>
+        <w:rPr>
+          <w:rFonts w:ascii="Arial" w:hAnsi="Arial" w:cs="Arial"/>
+          <w:i w:val="0"/>
+          <w:iCs/>
+        </w:rPr>
+        <w:t xml:space="preserve">. Yêu cầu người dùng </w:t>
+      </w:r>
+      <w:r>
+        <w:rPr>
+          <w:rFonts w:ascii="Arial" w:hAnsi="Arial" w:cs="Arial"/>
+          <w:i w:val="0"/>
+          <w:iCs/>
+        </w:rPr>
+        <w:t>ghi chữ ký điện tử của mã hash</w:t>
+      </w:r>
+      <w:r>
+        <w:rPr>
+          <w:rFonts w:ascii="Arial" w:hAnsi="Arial" w:cs="Arial"/>
+          <w:i w:val="0"/>
+          <w:iCs/>
+        </w:rPr>
+        <w:t xml:space="preserve"> bằng một công cụ</w:t>
+      </w:r>
+      <w:r>
+        <w:rPr>
+          <w:rFonts w:ascii="Arial" w:hAnsi="Arial" w:cs="Arial"/>
+          <w:i w:val="0"/>
+          <w:iCs/>
+        </w:rPr>
+        <w:t>.</w:t>
       </w:r>
     </w:p>
     <w:p>
@@ -4084,6 +4491,142 @@
           <w:i w:val="0"/>
           <w:iCs/>
         </w:rPr>
+        <w:tab/>
+      </w:r>
+      <w:r>
+        <w:rPr>
+          <w:rFonts w:ascii="Arial" w:hAnsi="Arial" w:cs="Arial"/>
+          <w:i w:val="0"/>
+          <w:iCs/>
+        </w:rPr>
+        <w:tab/>
+        <w:t>{</w:t>
+      </w:r>
+    </w:p>
+    <w:p>
+      <w:pPr>
+        <w:pStyle w:val="ListParagraph"/>
+        <w:ind w:left="1800"/>
+        <w:rPr>
+          <w:rFonts w:ascii="Arial" w:hAnsi="Arial" w:cs="Arial"/>
+          <w:i w:val="0"/>
+          <w:iCs/>
+        </w:rPr>
+      </w:pPr>
+      <w:r>
+        <w:rPr>
+          <w:rFonts w:ascii="Arial" w:hAnsi="Arial" w:cs="Arial"/>
+          <w:i w:val="0"/>
+          <w:iCs/>
+        </w:rPr>
+        <w:tab/>
+      </w:r>
+      <w:r>
+        <w:rPr>
+          <w:rFonts w:ascii="Arial" w:hAnsi="Arial" w:cs="Arial"/>
+          <w:i w:val="0"/>
+          <w:iCs/>
+        </w:rPr>
+        <w:tab/>
+      </w:r>
+      <w:r>
+        <w:rPr>
+          <w:rFonts w:ascii="Arial" w:hAnsi="Arial" w:cs="Arial"/>
+          <w:i w:val="0"/>
+          <w:iCs/>
+        </w:rPr>
+        <w:tab/>
+        <w:t>"productId": "",</w:t>
+      </w:r>
+    </w:p>
+    <w:p>
+      <w:pPr>
+        <w:pStyle w:val="ListParagraph"/>
+        <w:ind w:left="1800"/>
+        <w:rPr>
+          <w:rFonts w:ascii="Arial" w:hAnsi="Arial" w:cs="Arial"/>
+          <w:i w:val="0"/>
+          <w:iCs/>
+        </w:rPr>
+      </w:pPr>
+      <w:r>
+        <w:rPr>
+          <w:rFonts w:ascii="Arial" w:hAnsi="Arial" w:cs="Arial"/>
+          <w:i w:val="0"/>
+          <w:iCs/>
+        </w:rPr>
+        <w:tab/>
+      </w:r>
+      <w:r>
+        <w:rPr>
+          <w:rFonts w:ascii="Arial" w:hAnsi="Arial" w:cs="Arial"/>
+          <w:i w:val="0"/>
+          <w:iCs/>
+        </w:rPr>
+        <w:tab/>
+      </w:r>
+      <w:r>
+        <w:rPr>
+          <w:rFonts w:ascii="Arial" w:hAnsi="Arial" w:cs="Arial"/>
+          <w:i w:val="0"/>
+          <w:iCs/>
+        </w:rPr>
+        <w:tab/>
+        <w:t>"price":"",</w:t>
+      </w:r>
+    </w:p>
+    <w:p>
+      <w:pPr>
+        <w:pStyle w:val="ListParagraph"/>
+        <w:ind w:left="1800"/>
+        <w:rPr>
+          <w:rFonts w:ascii="Arial" w:hAnsi="Arial" w:cs="Arial"/>
+          <w:i w:val="0"/>
+          <w:iCs/>
+        </w:rPr>
+      </w:pPr>
+      <w:r>
+        <w:rPr>
+          <w:rFonts w:ascii="Arial" w:hAnsi="Arial" w:cs="Arial"/>
+          <w:i w:val="0"/>
+          <w:iCs/>
+        </w:rPr>
+        <w:tab/>
+      </w:r>
+      <w:r>
+        <w:rPr>
+          <w:rFonts w:ascii="Arial" w:hAnsi="Arial" w:cs="Arial"/>
+          <w:i w:val="0"/>
+          <w:iCs/>
+        </w:rPr>
+        <w:tab/>
+      </w:r>
+      <w:r>
+        <w:rPr>
+          <w:rFonts w:ascii="Arial" w:hAnsi="Arial" w:cs="Arial"/>
+          <w:i w:val="0"/>
+          <w:iCs/>
+        </w:rPr>
+        <w:tab/>
+        <w:t>"discount":"",</w:t>
+      </w:r>
+    </w:p>
+    <w:p>
+      <w:pPr>
+        <w:pStyle w:val="ListParagraph"/>
+        <w:ind w:left="1800"/>
+        <w:rPr>
+          <w:rFonts w:ascii="Arial" w:hAnsi="Arial" w:cs="Arial"/>
+          <w:i w:val="0"/>
+          <w:iCs/>
+        </w:rPr>
+      </w:pPr>
+      <w:r>
+        <w:rPr>
+          <w:rFonts w:ascii="Arial" w:hAnsi="Arial" w:cs="Arial"/>
+          <w:i w:val="0"/>
+          <w:iCs/>
+        </w:rPr>
         <w:lastRenderedPageBreak/>
         <w:tab/>
       </w:r>
@@ -4094,6 +4637,142 @@
           <w:iCs/>
         </w:rPr>
         <w:tab/>
+      </w:r>
+      <w:r>
+        <w:rPr>
+          <w:rFonts w:ascii="Arial" w:hAnsi="Arial" w:cs="Arial"/>
+          <w:i w:val="0"/>
+          <w:iCs/>
+        </w:rPr>
+        <w:tab/>
+        <w:t>"priceAfterdiscount":"",</w:t>
+      </w:r>
+    </w:p>
+    <w:p>
+      <w:pPr>
+        <w:pStyle w:val="ListParagraph"/>
+        <w:ind w:left="1800"/>
+        <w:rPr>
+          <w:rFonts w:ascii="Arial" w:hAnsi="Arial" w:cs="Arial"/>
+          <w:i w:val="0"/>
+          <w:iCs/>
+        </w:rPr>
+      </w:pPr>
+      <w:r>
+        <w:rPr>
+          <w:rFonts w:ascii="Arial" w:hAnsi="Arial" w:cs="Arial"/>
+          <w:i w:val="0"/>
+          <w:iCs/>
+        </w:rPr>
+        <w:tab/>
+      </w:r>
+      <w:r>
+        <w:rPr>
+          <w:rFonts w:ascii="Arial" w:hAnsi="Arial" w:cs="Arial"/>
+          <w:i w:val="0"/>
+          <w:iCs/>
+        </w:rPr>
+        <w:tab/>
+      </w:r>
+      <w:r>
+        <w:rPr>
+          <w:rFonts w:ascii="Arial" w:hAnsi="Arial" w:cs="Arial"/>
+          <w:i w:val="0"/>
+          <w:iCs/>
+        </w:rPr>
+        <w:tab/>
+        <w:t>"option": ""</w:t>
+      </w:r>
+    </w:p>
+    <w:p>
+      <w:pPr>
+        <w:pStyle w:val="ListParagraph"/>
+        <w:ind w:left="1800"/>
+        <w:rPr>
+          <w:rFonts w:ascii="Arial" w:hAnsi="Arial" w:cs="Arial"/>
+          <w:i w:val="0"/>
+          <w:iCs/>
+        </w:rPr>
+      </w:pPr>
+      <w:r>
+        <w:rPr>
+          <w:rFonts w:ascii="Arial" w:hAnsi="Arial" w:cs="Arial"/>
+          <w:i w:val="0"/>
+          <w:iCs/>
+        </w:rPr>
+        <w:tab/>
+      </w:r>
+      <w:r>
+        <w:rPr>
+          <w:rFonts w:ascii="Arial" w:hAnsi="Arial" w:cs="Arial"/>
+          <w:i w:val="0"/>
+          <w:iCs/>
+        </w:rPr>
+        <w:tab/>
+      </w:r>
+      <w:r>
+        <w:rPr>
+          <w:rFonts w:ascii="Arial" w:hAnsi="Arial" w:cs="Arial"/>
+          <w:i w:val="0"/>
+          <w:iCs/>
+        </w:rPr>
+        <w:tab/>
+        <w:t>"quantity": ""</w:t>
+      </w:r>
+    </w:p>
+    <w:p>
+      <w:pPr>
+        <w:pStyle w:val="ListParagraph"/>
+        <w:ind w:left="1800"/>
+        <w:rPr>
+          <w:rFonts w:ascii="Arial" w:hAnsi="Arial" w:cs="Arial"/>
+          <w:i w:val="0"/>
+          <w:iCs/>
+        </w:rPr>
+      </w:pPr>
+      <w:r>
+        <w:rPr>
+          <w:rFonts w:ascii="Arial" w:hAnsi="Arial" w:cs="Arial"/>
+          <w:i w:val="0"/>
+          <w:iCs/>
+        </w:rPr>
+        <w:tab/>
+      </w:r>
+      <w:r>
+        <w:rPr>
+          <w:rFonts w:ascii="Arial" w:hAnsi="Arial" w:cs="Arial"/>
+          <w:i w:val="0"/>
+          <w:iCs/>
+        </w:rPr>
+        <w:tab/>
+        <w:t>},</w:t>
+      </w:r>
+    </w:p>
+    <w:p>
+      <w:pPr>
+        <w:pStyle w:val="ListParagraph"/>
+        <w:ind w:left="1800"/>
+        <w:rPr>
+          <w:rFonts w:ascii="Arial" w:hAnsi="Arial" w:cs="Arial"/>
+          <w:i w:val="0"/>
+          <w:iCs/>
+        </w:rPr>
+      </w:pPr>
+      <w:r>
+        <w:rPr>
+          <w:rFonts w:ascii="Arial" w:hAnsi="Arial" w:cs="Arial"/>
+          <w:i w:val="0"/>
+          <w:iCs/>
+        </w:rPr>
+        <w:tab/>
+      </w:r>
+      <w:r>
+        <w:rPr>
+          <w:rFonts w:ascii="Arial" w:hAnsi="Arial" w:cs="Arial"/>
+          <w:i w:val="0"/>
+          <w:iCs/>
+        </w:rPr>
+        <w:tab/>
         <w:t>{</w:t>
       </w:r>
     </w:p>
@@ -4340,17 +5019,6 @@
         <w:tab/>
         <w:t>},</w:t>
       </w:r>
-    </w:p>
-    <w:p>
-      <w:pPr>
-        <w:pStyle w:val="ListParagraph"/>
-        <w:ind w:left="1800"/>
-        <w:rPr>
-          <w:rFonts w:ascii="Arial" w:hAnsi="Arial" w:cs="Arial"/>
-          <w:i w:val="0"/>
-          <w:iCs/>
-        </w:rPr>
-      </w:pPr>
       <w:r>
         <w:rPr>
           <w:rFonts w:ascii="Arial" w:hAnsi="Arial" w:cs="Arial"/>
@@ -4610,268 +5278,15 @@
           <w:iCs/>
         </w:rPr>
         <w:tab/>
-        <w:t>},</w:t>
-      </w:r>
-      <w:r>
-        <w:rPr>
-          <w:rFonts w:ascii="Arial" w:hAnsi="Arial" w:cs="Arial"/>
-          <w:i w:val="0"/>
-          <w:iCs/>
-        </w:rPr>
-        <w:tab/>
-      </w:r>
-      <w:r>
-        <w:rPr>
-          <w:rFonts w:ascii="Arial" w:hAnsi="Arial" w:cs="Arial"/>
-          <w:i w:val="0"/>
-          <w:iCs/>
-        </w:rPr>
-        <w:tab/>
-        <w:t>{</w:t>
-      </w:r>
-    </w:p>
-    <w:p>
-      <w:pPr>
-        <w:pStyle w:val="ListParagraph"/>
-        <w:ind w:left="1800"/>
-        <w:rPr>
-          <w:rFonts w:ascii="Arial" w:hAnsi="Arial" w:cs="Arial"/>
-          <w:i w:val="0"/>
-          <w:iCs/>
-        </w:rPr>
-      </w:pPr>
-      <w:r>
-        <w:rPr>
-          <w:rFonts w:ascii="Arial" w:hAnsi="Arial" w:cs="Arial"/>
-          <w:i w:val="0"/>
-          <w:iCs/>
-        </w:rPr>
-        <w:tab/>
-      </w:r>
-      <w:r>
-        <w:rPr>
-          <w:rFonts w:ascii="Arial" w:hAnsi="Arial" w:cs="Arial"/>
-          <w:i w:val="0"/>
-          <w:iCs/>
-        </w:rPr>
-        <w:tab/>
-      </w:r>
-      <w:r>
-        <w:rPr>
-          <w:rFonts w:ascii="Arial" w:hAnsi="Arial" w:cs="Arial"/>
-          <w:i w:val="0"/>
-          <w:iCs/>
-        </w:rPr>
-        <w:tab/>
-        <w:t>"productId": "",</w:t>
-      </w:r>
-    </w:p>
-    <w:p>
-      <w:pPr>
-        <w:pStyle w:val="ListParagraph"/>
-        <w:ind w:left="1800"/>
-        <w:rPr>
-          <w:rFonts w:ascii="Arial" w:hAnsi="Arial" w:cs="Arial"/>
-          <w:i w:val="0"/>
-          <w:iCs/>
-        </w:rPr>
-      </w:pPr>
-      <w:r>
-        <w:rPr>
-          <w:rFonts w:ascii="Arial" w:hAnsi="Arial" w:cs="Arial"/>
-          <w:i w:val="0"/>
-          <w:iCs/>
-        </w:rPr>
-        <w:tab/>
-      </w:r>
-      <w:r>
-        <w:rPr>
-          <w:rFonts w:ascii="Arial" w:hAnsi="Arial" w:cs="Arial"/>
-          <w:i w:val="0"/>
-          <w:iCs/>
-        </w:rPr>
-        <w:tab/>
-      </w:r>
-      <w:r>
-        <w:rPr>
-          <w:rFonts w:ascii="Arial" w:hAnsi="Arial" w:cs="Arial"/>
-          <w:i w:val="0"/>
-          <w:iCs/>
-        </w:rPr>
-        <w:tab/>
-        <w:t>"price":"",</w:t>
-      </w:r>
-    </w:p>
-    <w:p>
-      <w:pPr>
-        <w:pStyle w:val="ListParagraph"/>
-        <w:ind w:left="1800"/>
-        <w:rPr>
-          <w:rFonts w:ascii="Arial" w:hAnsi="Arial" w:cs="Arial"/>
-          <w:i w:val="0"/>
-          <w:iCs/>
-        </w:rPr>
-      </w:pPr>
-      <w:r>
-        <w:rPr>
-          <w:rFonts w:ascii="Arial" w:hAnsi="Arial" w:cs="Arial"/>
-          <w:i w:val="0"/>
-          <w:iCs/>
-        </w:rPr>
-        <w:tab/>
-      </w:r>
-      <w:r>
-        <w:rPr>
-          <w:rFonts w:ascii="Arial" w:hAnsi="Arial" w:cs="Arial"/>
-          <w:i w:val="0"/>
-          <w:iCs/>
-        </w:rPr>
-        <w:tab/>
-      </w:r>
-      <w:r>
-        <w:rPr>
-          <w:rFonts w:ascii="Arial" w:hAnsi="Arial" w:cs="Arial"/>
-          <w:i w:val="0"/>
-          <w:iCs/>
-        </w:rPr>
-        <w:tab/>
-        <w:t>"discount":"",</w:t>
-      </w:r>
-    </w:p>
-    <w:p>
-      <w:pPr>
-        <w:pStyle w:val="ListParagraph"/>
-        <w:ind w:left="1800"/>
-        <w:rPr>
-          <w:rFonts w:ascii="Arial" w:hAnsi="Arial" w:cs="Arial"/>
-          <w:i w:val="0"/>
-          <w:iCs/>
-        </w:rPr>
-      </w:pPr>
-      <w:r>
-        <w:rPr>
-          <w:rFonts w:ascii="Arial" w:hAnsi="Arial" w:cs="Arial"/>
-          <w:i w:val="0"/>
-          <w:iCs/>
-        </w:rPr>
-        <w:tab/>
-      </w:r>
-      <w:r>
-        <w:rPr>
-          <w:rFonts w:ascii="Arial" w:hAnsi="Arial" w:cs="Arial"/>
-          <w:i w:val="0"/>
-          <w:iCs/>
-        </w:rPr>
-        <w:tab/>
-      </w:r>
-      <w:r>
-        <w:rPr>
-          <w:rFonts w:ascii="Arial" w:hAnsi="Arial" w:cs="Arial"/>
-          <w:i w:val="0"/>
-          <w:iCs/>
-        </w:rPr>
-        <w:tab/>
-        <w:t>"priceAfterdiscount":"",</w:t>
-      </w:r>
-    </w:p>
-    <w:p>
-      <w:pPr>
-        <w:pStyle w:val="ListParagraph"/>
-        <w:ind w:left="1800"/>
-        <w:rPr>
-          <w:rFonts w:ascii="Arial" w:hAnsi="Arial" w:cs="Arial"/>
-          <w:i w:val="0"/>
-          <w:iCs/>
-        </w:rPr>
-      </w:pPr>
-      <w:r>
-        <w:rPr>
-          <w:rFonts w:ascii="Arial" w:hAnsi="Arial" w:cs="Arial"/>
-          <w:i w:val="0"/>
-          <w:iCs/>
-        </w:rPr>
-        <w:tab/>
-      </w:r>
-      <w:r>
-        <w:rPr>
-          <w:rFonts w:ascii="Arial" w:hAnsi="Arial" w:cs="Arial"/>
-          <w:i w:val="0"/>
-          <w:iCs/>
-        </w:rPr>
-        <w:tab/>
-      </w:r>
-      <w:r>
-        <w:rPr>
-          <w:rFonts w:ascii="Arial" w:hAnsi="Arial" w:cs="Arial"/>
-          <w:i w:val="0"/>
-          <w:iCs/>
-        </w:rPr>
-        <w:tab/>
-        <w:t>"option": ""</w:t>
-      </w:r>
-    </w:p>
-    <w:p>
-      <w:pPr>
-        <w:pStyle w:val="ListParagraph"/>
-        <w:ind w:left="1800"/>
-        <w:rPr>
-          <w:rFonts w:ascii="Arial" w:hAnsi="Arial" w:cs="Arial"/>
-          <w:i w:val="0"/>
-          <w:iCs/>
-        </w:rPr>
-      </w:pPr>
-      <w:r>
-        <w:rPr>
-          <w:rFonts w:ascii="Arial" w:hAnsi="Arial" w:cs="Arial"/>
-          <w:i w:val="0"/>
-          <w:iCs/>
-        </w:rPr>
-        <w:tab/>
-      </w:r>
-      <w:r>
-        <w:rPr>
-          <w:rFonts w:ascii="Arial" w:hAnsi="Arial" w:cs="Arial"/>
-          <w:i w:val="0"/>
-          <w:iCs/>
-        </w:rPr>
-        <w:tab/>
-      </w:r>
-      <w:r>
-        <w:rPr>
-          <w:rFonts w:ascii="Arial" w:hAnsi="Arial" w:cs="Arial"/>
-          <w:i w:val="0"/>
-          <w:iCs/>
-        </w:rPr>
-        <w:tab/>
-        <w:t>"quantity": ""</w:t>
-      </w:r>
-    </w:p>
-    <w:p>
-      <w:pPr>
-        <w:pStyle w:val="ListParagraph"/>
-        <w:ind w:left="1800"/>
-        <w:rPr>
-          <w:rFonts w:ascii="Arial" w:hAnsi="Arial" w:cs="Arial"/>
-          <w:i w:val="0"/>
-          <w:iCs/>
-        </w:rPr>
-      </w:pPr>
-      <w:r>
-        <w:rPr>
-          <w:rFonts w:ascii="Arial" w:hAnsi="Arial" w:cs="Arial"/>
-          <w:i w:val="0"/>
-          <w:iCs/>
-        </w:rPr>
-        <w:tab/>
-      </w:r>
-      <w:r>
-        <w:rPr>
-          <w:rFonts w:ascii="Arial" w:hAnsi="Arial" w:cs="Arial"/>
-          <w:i w:val="0"/>
-          <w:iCs/>
-        </w:rPr>
-        <w:tab/>
         <w:t>}</w:t>
+      </w:r>
+      <w:r>
+        <w:rPr>
+          <w:rFonts w:ascii="Arial" w:hAnsi="Arial" w:cs="Arial"/>
+          <w:i w:val="0"/>
+          <w:iCs/>
+        </w:rPr>
+        <w:t>,…</w:t>
       </w:r>
     </w:p>
     <w:p>
@@ -4954,7 +5369,15 @@
           <w:i w:val="0"/>
           <w:iCs/>
         </w:rPr>
-        <w:t>Người dùng ấn vào nút “Choose File” để chọn private</w:t>
+        <w:t xml:space="preserve">Người dùng </w:t>
+      </w:r>
+      <w:r>
+        <w:rPr>
+          <w:rFonts w:ascii="Arial" w:hAnsi="Arial" w:cs="Arial"/>
+          <w:i w:val="0"/>
+          <w:iCs/>
+        </w:rPr>
+        <w:t>copy mã hash và dán vào công cụ để lấy chữ ký điện tử.</w:t>
       </w:r>
       <w:r>
         <w:rPr>
@@ -4963,14 +5386,6 @@
           <w:iCs/>
         </w:rPr>
         <w:t xml:space="preserve"> </w:t>
-      </w:r>
-      <w:r>
-        <w:rPr>
-          <w:rFonts w:ascii="Arial" w:hAnsi="Arial" w:cs="Arial"/>
-          <w:i w:val="0"/>
-          <w:iCs/>
-        </w:rPr>
-        <w:t xml:space="preserve">key đã lưu </w:t>
       </w:r>
     </w:p>
     <w:p>
@@ -4994,7 +5409,6 @@
           <w:i w:val="0"/>
           <w:iCs/>
         </w:rPr>
-        <w:lastRenderedPageBreak/>
         <w:t xml:space="preserve">Ấn </w:t>
       </w:r>
       <w:r>
@@ -5019,7 +5433,15 @@
           <w:i w:val="0"/>
           <w:iCs/>
         </w:rPr>
-        <w:t>, hàm băm, chữ ký điện tử và public key sẽ được lưu trong bảng order</w:t>
+        <w:t>. Hệ thống sẽ kiểm tra chữ ký điện tử có đúng hay không. Nếu đúng thì</w:t>
+      </w:r>
+      <w:r>
+        <w:rPr>
+          <w:rFonts w:ascii="Arial" w:hAnsi="Arial" w:cs="Arial"/>
+          <w:i w:val="0"/>
+          <w:iCs/>
+        </w:rPr>
+        <w:t xml:space="preserve"> hàm băm, chữ ký điện tử và public key sẽ được lưu trong bảng order</w:t>
       </w:r>
       <w:r>
         <w:rPr>
@@ -5036,6 +5458,14 @@
           <w:iCs/>
         </w:rPr>
         <w:t>.</w:t>
+      </w:r>
+      <w:r>
+        <w:rPr>
+          <w:rFonts w:ascii="Arial" w:hAnsi="Arial" w:cs="Arial"/>
+          <w:i w:val="0"/>
+          <w:iCs/>
+        </w:rPr>
+        <w:t xml:space="preserve"> Nếu không thì sẽ thông báo “Chữ ký không hợp lệ” và điều hướng ra màn hình chính.</w:t>
       </w:r>
     </w:p>
     <w:p>
@@ -5054,18 +5484,19 @@
           <w:iCs/>
         </w:rPr>
       </w:pPr>
-      <w:bookmarkStart w:id="22" w:name="_Toc185436534"/>
-      <w:r>
-        <w:rPr>
-          <w:rFonts w:ascii="Arial" w:hAnsi="Arial" w:cs="Arial"/>
-          <w:b/>
-          <w:bCs/>
-          <w:i w:val="0"/>
-          <w:iCs/>
-        </w:rPr>
+      <w:bookmarkStart w:id="23" w:name="_Toc185955982"/>
+      <w:r>
+        <w:rPr>
+          <w:rFonts w:ascii="Arial" w:hAnsi="Arial" w:cs="Arial"/>
+          <w:b/>
+          <w:bCs/>
+          <w:i w:val="0"/>
+          <w:iCs/>
+        </w:rPr>
+        <w:lastRenderedPageBreak/>
         <w:t>Trang lịch sử mua hàng</w:t>
       </w:r>
-      <w:bookmarkEnd w:id="22"/>
+      <w:bookmarkEnd w:id="23"/>
     </w:p>
     <w:p>
       <w:pPr>
@@ -5185,7 +5616,7 @@
                     <pic:cNvPicPr/>
                   </pic:nvPicPr>
                   <pic:blipFill>
-                    <a:blip r:embed="rId14" cstate="print">
+                    <a:blip r:embed="rId15" cstate="print">
                       <a:extLst>
                         <a:ext uri="{28A0092B-C50C-407E-A947-70E740481C1C}">
                           <a14:useLocalDpi xmlns:a14="http://schemas.microsoft.com/office/drawing/2010/main" val="0"/>
@@ -5261,34 +5692,34 @@
           <w:iCs/>
           <w:noProof/>
         </w:rPr>
+        <w:t>Đơn hàng xác thực sai</w:t>
+      </w:r>
+      <w:r>
+        <w:rPr>
+          <w:rFonts w:ascii="Arial" w:hAnsi="Arial" w:cs="Arial"/>
+          <w:i w:val="0"/>
+          <w:iCs/>
+          <w:noProof/>
+        </w:rPr>
+        <w:t>.</w:t>
+      </w:r>
+    </w:p>
+    <w:p>
+      <w:pPr>
+        <w:pStyle w:val="ListParagraph"/>
+        <w:ind w:left="1728" w:hanging="877"/>
+        <w:rPr>
+          <w:rFonts w:ascii="Arial" w:hAnsi="Arial" w:cs="Arial"/>
+          <w:i w:val="0"/>
+          <w:iCs/>
+        </w:rPr>
+      </w:pPr>
+      <w:r>
+        <w:rPr>
+          <w:rFonts w:ascii="Arial" w:hAnsi="Arial" w:cs="Arial"/>
+          <w:noProof/>
+        </w:rPr>
         <w:lastRenderedPageBreak/>
-        <w:t>Đơn hàng xác thực sai</w:t>
-      </w:r>
-      <w:r>
-        <w:rPr>
-          <w:rFonts w:ascii="Arial" w:hAnsi="Arial" w:cs="Arial"/>
-          <w:i w:val="0"/>
-          <w:iCs/>
-          <w:noProof/>
-        </w:rPr>
-        <w:t>.</w:t>
-      </w:r>
-    </w:p>
-    <w:p>
-      <w:pPr>
-        <w:pStyle w:val="ListParagraph"/>
-        <w:ind w:left="1728" w:hanging="877"/>
-        <w:rPr>
-          <w:rFonts w:ascii="Arial" w:hAnsi="Arial" w:cs="Arial"/>
-          <w:i w:val="0"/>
-          <w:iCs/>
-        </w:rPr>
-      </w:pPr>
-      <w:r>
-        <w:rPr>
-          <w:rFonts w:ascii="Arial" w:hAnsi="Arial" w:cs="Arial"/>
-          <w:noProof/>
-        </w:rPr>
         <w:drawing>
           <wp:inline distT="0" distB="0" distL="0" distR="0" wp14:anchorId="0D4BCD3A" wp14:editId="6B3388E6">
             <wp:extent cx="5943600" cy="5166995"/>
@@ -5307,7 +5738,7 @@
                     </pic:cNvPicPr>
                   </pic:nvPicPr>
                   <pic:blipFill>
-                    <a:blip r:embed="rId15" cstate="print">
+                    <a:blip r:embed="rId16" cstate="print">
                       <a:extLst>
                         <a:ext uri="{28A0092B-C50C-407E-A947-70E740481C1C}">
                           <a14:useLocalDpi xmlns:a14="http://schemas.microsoft.com/office/drawing/2010/main" val="0"/>
@@ -5506,7 +5937,6 @@
           <w:i w:val="0"/>
           <w:iCs/>
         </w:rPr>
-        <w:lastRenderedPageBreak/>
         <w:t>Nếu hash bằng với hash đã lưu trong order và chữ ký đúng thì xác thực “Đơn hàng đúng”. Nếu sai thì xác thực đơn hàng “Đơn hàng bị chỉnh sửa. Vui lòng không thanh toán đơn này”</w:t>
       </w:r>
       <w:r>
@@ -5534,18 +5964,19 @@
           <w:iCs/>
         </w:rPr>
       </w:pPr>
-      <w:bookmarkStart w:id="23" w:name="_Toc185436535"/>
-      <w:r>
-        <w:rPr>
-          <w:rFonts w:ascii="Arial" w:hAnsi="Arial" w:cs="Arial"/>
-          <w:b/>
-          <w:bCs/>
-          <w:i w:val="0"/>
-          <w:iCs/>
-        </w:rPr>
+      <w:bookmarkStart w:id="24" w:name="_Toc185955983"/>
+      <w:r>
+        <w:rPr>
+          <w:rFonts w:ascii="Arial" w:hAnsi="Arial" w:cs="Arial"/>
+          <w:b/>
+          <w:bCs/>
+          <w:i w:val="0"/>
+          <w:iCs/>
+        </w:rPr>
+        <w:lastRenderedPageBreak/>
         <w:t>Trang Tạo khóa mới</w:t>
       </w:r>
-      <w:bookmarkEnd w:id="23"/>
+      <w:bookmarkEnd w:id="24"/>
     </w:p>
     <w:p>
       <w:pPr>
@@ -5633,7 +6064,7 @@
                     </pic:cNvPicPr>
                   </pic:nvPicPr>
                   <pic:blipFill>
-                    <a:blip r:embed="rId16" cstate="print">
+                    <a:blip r:embed="rId17" cstate="print">
                       <a:extLst>
                         <a:ext uri="{28A0092B-C50C-407E-A947-70E740481C1C}">
                           <a14:useLocalDpi xmlns:a14="http://schemas.microsoft.com/office/drawing/2010/main" val="0"/>
@@ -5779,7 +6210,7 @@
           <w:iCs/>
         </w:rPr>
       </w:pPr>
-      <w:bookmarkStart w:id="24" w:name="_Toc185436536"/>
+      <w:bookmarkStart w:id="25" w:name="_Toc185955984"/>
       <w:r>
         <w:rPr>
           <w:rFonts w:ascii="Arial" w:hAnsi="Arial" w:cs="Arial"/>
@@ -5790,7 +6221,7 @@
         </w:rPr>
         <w:t>Phần admin</w:t>
       </w:r>
-      <w:bookmarkEnd w:id="24"/>
+      <w:bookmarkEnd w:id="25"/>
     </w:p>
     <w:p>
       <w:pPr>
@@ -5808,7 +6239,7 @@
           <w:iCs/>
         </w:rPr>
       </w:pPr>
-      <w:bookmarkStart w:id="25" w:name="_Toc185436537"/>
+      <w:bookmarkStart w:id="26" w:name="_Toc185955985"/>
       <w:r>
         <w:rPr>
           <w:rFonts w:ascii="Arial" w:hAnsi="Arial" w:cs="Arial"/>
@@ -5829,7 +6260,7 @@
         </w:rPr>
         <w:t xml:space="preserve"> Đơn Hàng</w:t>
       </w:r>
-      <w:bookmarkEnd w:id="25"/>
+      <w:bookmarkEnd w:id="26"/>
     </w:p>
     <w:p>
       <w:pPr>
@@ -5930,471 +6361,6 @@
             <wp:extent cx="5943600" cy="2938145"/>
             <wp:effectExtent l="0" t="0" r="0" b="0"/>
             <wp:docPr id="10" name="Picture 10" descr="A screenshot of a computer&#10;&#10;Description automatically generated"/>
-            <wp:cNvGraphicFramePr>
-              <a:graphicFrameLocks xmlns:a="http://schemas.openxmlformats.org/drawingml/2006/main" noChangeAspect="1"/>
-            </wp:cNvGraphicFramePr>
-            <a:graphic xmlns:a="http://schemas.openxmlformats.org/drawingml/2006/main">
-              <a:graphicData uri="http://schemas.openxmlformats.org/drawingml/2006/picture">
-                <pic:pic xmlns:pic="http://schemas.openxmlformats.org/drawingml/2006/picture">
-                  <pic:nvPicPr>
-                    <pic:cNvPr id="1" name=""/>
-                    <pic:cNvPicPr/>
-                  </pic:nvPicPr>
-                  <pic:blipFill>
-                    <a:blip r:embed="rId17"/>
-                    <a:stretch>
-                      <a:fillRect/>
-                    </a:stretch>
-                  </pic:blipFill>
-                  <pic:spPr>
-                    <a:xfrm>
-                      <a:off x="0" y="0"/>
-                      <a:ext cx="5943600" cy="2938145"/>
-                    </a:xfrm>
-                    <a:prstGeom prst="rect">
-                      <a:avLst/>
-                    </a:prstGeom>
-                  </pic:spPr>
-                </pic:pic>
-              </a:graphicData>
-            </a:graphic>
-          </wp:inline>
-        </w:drawing>
-      </w:r>
-    </w:p>
-    <w:p>
-      <w:pPr>
-        <w:pStyle w:val="ListParagraph"/>
-        <w:numPr>
-          <w:ilvl w:val="3"/>
-          <w:numId w:val="5"/>
-        </w:numPr>
-        <w:rPr>
-          <w:rFonts w:ascii="Arial" w:hAnsi="Arial" w:cs="Arial"/>
-          <w:b/>
-          <w:bCs/>
-          <w:i w:val="0"/>
-          <w:iCs/>
-        </w:rPr>
-      </w:pPr>
-      <w:r>
-        <w:rPr>
-          <w:rFonts w:ascii="Arial" w:hAnsi="Arial" w:cs="Arial"/>
-          <w:b/>
-          <w:bCs/>
-          <w:i w:val="0"/>
-          <w:iCs/>
-        </w:rPr>
-        <w:t>Mô tả</w:t>
-      </w:r>
-    </w:p>
-    <w:p>
-      <w:pPr>
-        <w:pStyle w:val="ListParagraph"/>
-        <w:numPr>
-          <w:ilvl w:val="0"/>
-          <w:numId w:val="2"/>
-        </w:numPr>
-        <w:rPr>
-          <w:rFonts w:ascii="Arial" w:hAnsi="Arial" w:cs="Arial"/>
-          <w:i w:val="0"/>
-          <w:iCs/>
-        </w:rPr>
-      </w:pPr>
-      <w:r>
-        <w:rPr>
-          <w:rFonts w:ascii="Arial" w:hAnsi="Arial" w:cs="Arial"/>
-          <w:i w:val="0"/>
-          <w:iCs/>
-        </w:rPr>
-        <w:t xml:space="preserve">Tìm kiếm đơn </w:t>
-      </w:r>
-      <w:r>
-        <w:rPr>
-          <w:rFonts w:ascii="Arial" w:hAnsi="Arial" w:cs="Arial"/>
-          <w:i w:val="0"/>
-          <w:iCs/>
-        </w:rPr>
-        <w:t>hàng : tìm kiếm đơn hang t</w:t>
-      </w:r>
-      <w:r>
-        <w:rPr>
-          <w:rFonts w:ascii="Arial" w:hAnsi="Arial" w:cs="Arial"/>
-          <w:i w:val="0"/>
-          <w:iCs/>
-        </w:rPr>
-        <w:t>heo mã đơn hàng hoặc email khách hàng.</w:t>
-      </w:r>
-      <w:r>
-        <w:rPr>
-          <w:rFonts w:ascii="Arial" w:hAnsi="Arial" w:cs="Arial"/>
-          <w:i w:val="0"/>
-          <w:iCs/>
-        </w:rPr>
-        <w:t xml:space="preserve"> </w:t>
-      </w:r>
-      <w:r>
-        <w:rPr>
-          <w:rFonts w:ascii="Arial" w:hAnsi="Arial" w:cs="Arial"/>
-          <w:iCs/>
-        </w:rPr>
-        <w:t>Cho phép lọc đơn hàng theo trạng thái cụ thể</w:t>
-      </w:r>
-    </w:p>
-    <w:p>
-      <w:pPr>
-        <w:pStyle w:val="ListParagraph"/>
-        <w:numPr>
-          <w:ilvl w:val="0"/>
-          <w:numId w:val="2"/>
-        </w:numPr>
-        <w:rPr>
-          <w:rFonts w:ascii="Arial" w:hAnsi="Arial" w:cs="Arial"/>
-          <w:i w:val="0"/>
-          <w:iCs/>
-        </w:rPr>
-      </w:pPr>
-      <w:r>
-        <w:rPr>
-          <w:rFonts w:ascii="Arial" w:hAnsi="Arial" w:cs="Arial"/>
-          <w:i w:val="0"/>
-          <w:iCs/>
-        </w:rPr>
-        <w:t>Xem danh sách đơn hàng:</w:t>
-      </w:r>
-      <w:r>
-        <w:rPr>
-          <w:rFonts w:ascii="Arial" w:hAnsi="Arial" w:cs="Arial"/>
-          <w:i w:val="0"/>
-          <w:iCs/>
-        </w:rPr>
-        <w:t xml:space="preserve"> </w:t>
-      </w:r>
-      <w:r>
-        <w:rPr>
-          <w:rFonts w:ascii="Arial" w:hAnsi="Arial" w:cs="Arial"/>
-          <w:iCs/>
-        </w:rPr>
-        <w:t>h</w:t>
-      </w:r>
-      <w:r>
-        <w:rPr>
-          <w:rFonts w:ascii="Arial" w:hAnsi="Arial" w:cs="Arial"/>
-          <w:iCs/>
-        </w:rPr>
-        <w:t>iển thị thông tin cơ bản của tất cả đơn hàng trên bảng dữ liệu.</w:t>
-      </w:r>
-    </w:p>
-    <w:p>
-      <w:pPr>
-        <w:pStyle w:val="ListParagraph"/>
-        <w:numPr>
-          <w:ilvl w:val="0"/>
-          <w:numId w:val="2"/>
-        </w:numPr>
-        <w:rPr>
-          <w:rFonts w:ascii="Arial" w:hAnsi="Arial" w:cs="Arial"/>
-          <w:i w:val="0"/>
-          <w:iCs/>
-        </w:rPr>
-      </w:pPr>
-      <w:r>
-        <w:rPr>
-          <w:rFonts w:ascii="Arial" w:hAnsi="Arial" w:cs="Arial"/>
-          <w:i w:val="0"/>
-          <w:iCs/>
-        </w:rPr>
-        <w:t xml:space="preserve">Theo dõi trạng thái đơn </w:t>
-      </w:r>
-      <w:r>
-        <w:rPr>
-          <w:rFonts w:ascii="Arial" w:hAnsi="Arial" w:cs="Arial"/>
-          <w:i w:val="0"/>
-          <w:iCs/>
-        </w:rPr>
-        <w:t xml:space="preserve">hang </w:t>
-      </w:r>
-      <w:r>
-        <w:rPr>
-          <w:rFonts w:ascii="Arial" w:hAnsi="Arial" w:cs="Arial"/>
-          <w:i w:val="0"/>
-          <w:iCs/>
-        </w:rPr>
-        <w:t>:</w:t>
-      </w:r>
-      <w:r>
-        <w:rPr>
-          <w:rFonts w:ascii="Arial" w:hAnsi="Arial" w:cs="Arial"/>
-          <w:i w:val="0"/>
-          <w:iCs/>
-        </w:rPr>
-        <w:t xml:space="preserve"> a</w:t>
-      </w:r>
-      <w:r>
-        <w:rPr>
-          <w:rFonts w:ascii="Arial" w:hAnsi="Arial" w:cs="Arial"/>
-          <w:i w:val="0"/>
-          <w:iCs/>
-        </w:rPr>
-        <w:t>dmin có thể kiểm tra trạng thái hiện tại của đơn hàng như: "Đang giao", "Đã giao", hoặc "Chờ xử lý".</w:t>
-      </w:r>
-    </w:p>
-    <w:p>
-      <w:pPr>
-        <w:pStyle w:val="ListParagraph"/>
-        <w:numPr>
-          <w:ilvl w:val="0"/>
-          <w:numId w:val="2"/>
-        </w:numPr>
-        <w:rPr>
-          <w:rFonts w:ascii="Arial" w:hAnsi="Arial" w:cs="Arial"/>
-          <w:i w:val="0"/>
-          <w:iCs/>
-        </w:rPr>
-      </w:pPr>
-      <w:r>
-        <w:rPr>
-          <w:rFonts w:ascii="Arial" w:hAnsi="Arial" w:cs="Arial"/>
-          <w:i w:val="0"/>
-          <w:iCs/>
-        </w:rPr>
-        <w:t xml:space="preserve">Xem chi tiết đơn </w:t>
-      </w:r>
-      <w:r>
-        <w:rPr>
-          <w:rFonts w:ascii="Arial" w:hAnsi="Arial" w:cs="Arial"/>
-          <w:i w:val="0"/>
-          <w:iCs/>
-        </w:rPr>
-        <w:t xml:space="preserve">hang </w:t>
-      </w:r>
-      <w:r>
-        <w:rPr>
-          <w:rFonts w:ascii="Arial" w:hAnsi="Arial" w:cs="Arial"/>
-          <w:i w:val="0"/>
-          <w:iCs/>
-        </w:rPr>
-        <w:t>:</w:t>
-      </w:r>
-      <w:r>
-        <w:rPr>
-          <w:rFonts w:ascii="Arial" w:hAnsi="Arial" w:cs="Arial"/>
-          <w:i w:val="0"/>
-          <w:iCs/>
-        </w:rPr>
-        <w:t xml:space="preserve"> n</w:t>
-      </w:r>
-      <w:r>
-        <w:rPr>
-          <w:rFonts w:ascii="Arial" w:hAnsi="Arial" w:cs="Arial"/>
-          <w:i w:val="0"/>
-          <w:iCs/>
-        </w:rPr>
-        <w:t>út</w:t>
-      </w:r>
-      <w:r>
-        <w:rPr>
-          <w:rFonts w:ascii="Arial" w:hAnsi="Arial" w:cs="Arial"/>
-          <w:i w:val="0"/>
-          <w:iCs/>
-        </w:rPr>
-        <w:t xml:space="preserve"> ”</w:t>
-      </w:r>
-      <w:r>
-        <w:rPr>
-          <w:rFonts w:ascii="Arial" w:hAnsi="Arial" w:cs="Arial"/>
-          <w:i w:val="0"/>
-          <w:iCs/>
-        </w:rPr>
-        <w:t>Chi tiết</w:t>
-      </w:r>
-      <w:r>
-        <w:rPr>
-          <w:rFonts w:ascii="Arial" w:hAnsi="Arial" w:cs="Arial"/>
-          <w:i w:val="0"/>
-          <w:iCs/>
-        </w:rPr>
-        <w:t>”</w:t>
-      </w:r>
-      <w:r>
-        <w:rPr>
-          <w:rFonts w:ascii="Arial" w:hAnsi="Arial" w:cs="Arial"/>
-          <w:i w:val="0"/>
-          <w:iCs/>
-        </w:rPr>
-        <w:t xml:space="preserve"> cho phép Admin truy cập thông tin chi tiết hơn như sản phẩm đã mua, phương thức thanh toán, địa chỉ giao hàng, v.v.</w:t>
-      </w:r>
-    </w:p>
-    <w:p>
-      <w:pPr>
-        <w:pStyle w:val="ListParagraph"/>
-        <w:ind w:left="360" w:firstLine="0"/>
-        <w:outlineLvl w:val="1"/>
-        <w:rPr>
-          <w:rFonts w:ascii="Arial" w:hAnsi="Arial" w:cs="Arial"/>
-          <w:i w:val="0"/>
-          <w:iCs/>
-        </w:rPr>
-      </w:pPr>
-    </w:p>
-    <w:p>
-      <w:pPr>
-        <w:pStyle w:val="ListParagraph"/>
-        <w:numPr>
-          <w:ilvl w:val="1"/>
-          <w:numId w:val="5"/>
-        </w:numPr>
-        <w:outlineLvl w:val="2"/>
-        <w:rPr>
-          <w:rFonts w:ascii="Arial" w:hAnsi="Arial" w:cs="Arial"/>
-          <w:b/>
-          <w:bCs/>
-          <w:i w:val="0"/>
-          <w:iCs/>
-        </w:rPr>
-      </w:pPr>
-      <w:bookmarkStart w:id="26" w:name="_Toc185436538"/>
-      <w:r>
-        <w:rPr>
-          <w:rFonts w:ascii="Arial" w:hAnsi="Arial" w:cs="Arial"/>
-          <w:b/>
-          <w:bCs/>
-          <w:i w:val="0"/>
-          <w:iCs/>
-        </w:rPr>
-        <w:t xml:space="preserve">Trang </w:t>
-      </w:r>
-      <w:r>
-        <w:rPr>
-          <w:rFonts w:ascii="Arial" w:hAnsi="Arial" w:cs="Arial"/>
-          <w:b/>
-          <w:bCs/>
-          <w:i w:val="0"/>
-          <w:iCs/>
-        </w:rPr>
-        <w:t>Chi Tiết Đơn hàng</w:t>
-      </w:r>
-      <w:bookmarkEnd w:id="26"/>
-    </w:p>
-    <w:p>
-      <w:pPr>
-        <w:pStyle w:val="ListParagraph"/>
-        <w:numPr>
-          <w:ilvl w:val="2"/>
-          <w:numId w:val="5"/>
-        </w:numPr>
-        <w:rPr>
-          <w:rFonts w:ascii="Arial" w:hAnsi="Arial" w:cs="Arial"/>
-          <w:b/>
-          <w:bCs/>
-          <w:i w:val="0"/>
-          <w:iCs/>
-        </w:rPr>
-      </w:pPr>
-      <w:r>
-        <w:rPr>
-          <w:rFonts w:ascii="Arial" w:hAnsi="Arial" w:cs="Arial"/>
-          <w:b/>
-          <w:bCs/>
-          <w:i w:val="0"/>
-          <w:iCs/>
-        </w:rPr>
-        <w:t xml:space="preserve">Chức năng </w:t>
-      </w:r>
-      <w:r>
-        <w:rPr>
-          <w:rFonts w:ascii="Arial" w:hAnsi="Arial" w:cs="Arial"/>
-          <w:b/>
-          <w:bCs/>
-          <w:i w:val="0"/>
-          <w:iCs/>
-        </w:rPr>
-        <w:t>xác thực đơn hàng</w:t>
-      </w:r>
-    </w:p>
-    <w:p>
-      <w:pPr>
-        <w:pStyle w:val="ListParagraph"/>
-        <w:numPr>
-          <w:ilvl w:val="3"/>
-          <w:numId w:val="5"/>
-        </w:numPr>
-        <w:rPr>
-          <w:rFonts w:ascii="Arial" w:hAnsi="Arial" w:cs="Arial"/>
-          <w:b/>
-          <w:bCs/>
-          <w:i w:val="0"/>
-          <w:iCs/>
-        </w:rPr>
-      </w:pPr>
-      <w:r>
-        <w:rPr>
-          <w:rFonts w:ascii="Arial" w:hAnsi="Arial" w:cs="Arial"/>
-          <w:b/>
-          <w:bCs/>
-          <w:i w:val="0"/>
-          <w:iCs/>
-        </w:rPr>
-        <w:t>Giao diện</w:t>
-      </w:r>
-    </w:p>
-    <w:p>
-      <w:pPr>
-        <w:pStyle w:val="ListParagraph"/>
-        <w:numPr>
-          <w:ilvl w:val="0"/>
-          <w:numId w:val="2"/>
-        </w:numPr>
-        <w:rPr>
-          <w:rFonts w:ascii="Arial" w:hAnsi="Arial" w:cs="Arial"/>
-          <w:b/>
-          <w:bCs/>
-          <w:i w:val="0"/>
-          <w:iCs/>
-        </w:rPr>
-      </w:pPr>
-      <w:r>
-        <w:rPr>
-          <w:rFonts w:ascii="Arial" w:hAnsi="Arial" w:cs="Arial"/>
-          <w:i w:val="0"/>
-          <w:iCs/>
-        </w:rPr>
-        <w:t>Đơn hàng xác thực thành công</w:t>
-      </w:r>
-      <w:r>
-        <w:rPr>
-          <w:rFonts w:ascii="Arial" w:hAnsi="Arial" w:cs="Arial"/>
-          <w:i w:val="0"/>
-          <w:iCs/>
-        </w:rPr>
-        <w:t>.</w:t>
-      </w:r>
-    </w:p>
-    <w:p>
-      <w:pPr>
-        <w:pStyle w:val="ListParagraph"/>
-        <w:ind w:left="1728" w:hanging="877"/>
-        <w:rPr>
-          <w:rFonts w:ascii="Arial" w:hAnsi="Arial" w:cs="Arial"/>
-          <w:i w:val="0"/>
-          <w:iCs/>
-        </w:rPr>
-      </w:pPr>
-      <w:r>
-        <w:rPr>
-          <w:rFonts w:ascii="Arial" w:hAnsi="Arial" w:cs="Arial"/>
-          <w:b/>
-          <w:bCs/>
-          <w:i w:val="0"/>
-          <w:iCs/>
-          <w:noProof/>
-        </w:rPr>
-        <w:lastRenderedPageBreak/>
-        <w:drawing>
-          <wp:inline distT="0" distB="0" distL="0" distR="0" wp14:anchorId="2E710D31" wp14:editId="4213E326">
-            <wp:extent cx="5943600" cy="2950845"/>
-            <wp:effectExtent l="0" t="0" r="0" b="1905"/>
-            <wp:docPr id="19" name="Picture 19" descr="A screenshot of a computer&#10;&#10;Description automatically generated"/>
             <wp:cNvGraphicFramePr>
               <a:graphicFrameLocks xmlns:a="http://schemas.openxmlformats.org/drawingml/2006/main" noChangeAspect="1"/>
             </wp:cNvGraphicFramePr>
@@ -6414,7 +6380,7 @@
                   <pic:spPr>
                     <a:xfrm>
                       <a:off x="0" y="0"/>
-                      <a:ext cx="5943600" cy="2950845"/>
+                      <a:ext cx="5943600" cy="2938145"/>
                     </a:xfrm>
                     <a:prstGeom prst="rect">
                       <a:avLst/>
@@ -6430,32 +6396,28 @@
     <w:p>
       <w:pPr>
         <w:pStyle w:val="ListParagraph"/>
-        <w:ind w:left="1728" w:hanging="877"/>
-        <w:rPr>
-          <w:rFonts w:ascii="Arial" w:hAnsi="Arial" w:cs="Arial"/>
-          <w:noProof/>
-        </w:rPr>
-      </w:pPr>
-    </w:p>
-    <w:p>
-      <w:pPr>
-        <w:pStyle w:val="ListParagraph"/>
-        <w:ind w:left="1728" w:hanging="877"/>
-        <w:rPr>
-          <w:rFonts w:ascii="Arial" w:hAnsi="Arial" w:cs="Arial"/>
-          <w:noProof/>
-        </w:rPr>
-      </w:pPr>
-    </w:p>
-    <w:p>
-      <w:pPr>
-        <w:pStyle w:val="ListParagraph"/>
-        <w:ind w:left="1728" w:hanging="877"/>
-        <w:rPr>
-          <w:rFonts w:ascii="Arial" w:hAnsi="Arial" w:cs="Arial"/>
-          <w:noProof/>
-        </w:rPr>
-      </w:pPr>
+        <w:numPr>
+          <w:ilvl w:val="3"/>
+          <w:numId w:val="5"/>
+        </w:numPr>
+        <w:rPr>
+          <w:rFonts w:ascii="Arial" w:hAnsi="Arial" w:cs="Arial"/>
+          <w:b/>
+          <w:bCs/>
+          <w:i w:val="0"/>
+          <w:iCs/>
+        </w:rPr>
+      </w:pPr>
+      <w:r>
+        <w:rPr>
+          <w:rFonts w:ascii="Arial" w:hAnsi="Arial" w:cs="Arial"/>
+          <w:b/>
+          <w:bCs/>
+          <w:i w:val="0"/>
+          <w:iCs/>
+        </w:rPr>
+        <w:t>Mô tả</w:t>
+      </w:r>
     </w:p>
     <w:p>
       <w:pPr>
@@ -6466,48 +6428,404 @@
         </w:numPr>
         <w:rPr>
           <w:rFonts w:ascii="Arial" w:hAnsi="Arial" w:cs="Arial"/>
+          <w:i w:val="0"/>
+          <w:iCs/>
+        </w:rPr>
+      </w:pPr>
+      <w:r>
+        <w:rPr>
+          <w:rFonts w:ascii="Arial" w:hAnsi="Arial" w:cs="Arial"/>
+          <w:i w:val="0"/>
+          <w:iCs/>
+        </w:rPr>
+        <w:t xml:space="preserve">Tìm kiếm đơn </w:t>
+      </w:r>
+      <w:r>
+        <w:rPr>
+          <w:rFonts w:ascii="Arial" w:hAnsi="Arial" w:cs="Arial"/>
+          <w:i w:val="0"/>
+          <w:iCs/>
+        </w:rPr>
+        <w:t>hàng : tìm kiếm đơn hang t</w:t>
+      </w:r>
+      <w:r>
+        <w:rPr>
+          <w:rFonts w:ascii="Arial" w:hAnsi="Arial" w:cs="Arial"/>
+          <w:i w:val="0"/>
+          <w:iCs/>
+        </w:rPr>
+        <w:t>heo mã đơn hàng hoặc email khách hàng.</w:t>
+      </w:r>
+      <w:r>
+        <w:rPr>
+          <w:rFonts w:ascii="Arial" w:hAnsi="Arial" w:cs="Arial"/>
+          <w:i w:val="0"/>
+          <w:iCs/>
+        </w:rPr>
+        <w:t xml:space="preserve"> </w:t>
+      </w:r>
+      <w:r>
+        <w:rPr>
+          <w:rFonts w:ascii="Arial" w:hAnsi="Arial" w:cs="Arial"/>
+          <w:iCs/>
+        </w:rPr>
+        <w:t>Cho phép lọc đơn hàng theo trạng thái cụ thể</w:t>
+      </w:r>
+    </w:p>
+    <w:p>
+      <w:pPr>
+        <w:pStyle w:val="ListParagraph"/>
+        <w:numPr>
+          <w:ilvl w:val="0"/>
+          <w:numId w:val="2"/>
+        </w:numPr>
+        <w:rPr>
+          <w:rFonts w:ascii="Arial" w:hAnsi="Arial" w:cs="Arial"/>
+          <w:i w:val="0"/>
+          <w:iCs/>
+        </w:rPr>
+      </w:pPr>
+      <w:r>
+        <w:rPr>
+          <w:rFonts w:ascii="Arial" w:hAnsi="Arial" w:cs="Arial"/>
+          <w:i w:val="0"/>
+          <w:iCs/>
+        </w:rPr>
+        <w:t>Xem danh sách đơn hàng:</w:t>
+      </w:r>
+      <w:r>
+        <w:rPr>
+          <w:rFonts w:ascii="Arial" w:hAnsi="Arial" w:cs="Arial"/>
+          <w:i w:val="0"/>
+          <w:iCs/>
+        </w:rPr>
+        <w:t xml:space="preserve"> </w:t>
+      </w:r>
+      <w:r>
+        <w:rPr>
+          <w:rFonts w:ascii="Arial" w:hAnsi="Arial" w:cs="Arial"/>
+          <w:iCs/>
+        </w:rPr>
+        <w:t>h</w:t>
+      </w:r>
+      <w:r>
+        <w:rPr>
+          <w:rFonts w:ascii="Arial" w:hAnsi="Arial" w:cs="Arial"/>
+          <w:iCs/>
+        </w:rPr>
+        <w:t>iển thị thông tin cơ bản của tất cả đơn hàng trên bảng dữ liệu.</w:t>
+      </w:r>
+    </w:p>
+    <w:p>
+      <w:pPr>
+        <w:pStyle w:val="ListParagraph"/>
+        <w:numPr>
+          <w:ilvl w:val="0"/>
+          <w:numId w:val="2"/>
+        </w:numPr>
+        <w:rPr>
+          <w:rFonts w:ascii="Arial" w:hAnsi="Arial" w:cs="Arial"/>
+          <w:i w:val="0"/>
+          <w:iCs/>
+        </w:rPr>
+      </w:pPr>
+      <w:r>
+        <w:rPr>
+          <w:rFonts w:ascii="Arial" w:hAnsi="Arial" w:cs="Arial"/>
+          <w:i w:val="0"/>
+          <w:iCs/>
+        </w:rPr>
+        <w:t xml:space="preserve">Theo dõi trạng thái đơn </w:t>
+      </w:r>
+      <w:r>
+        <w:rPr>
+          <w:rFonts w:ascii="Arial" w:hAnsi="Arial" w:cs="Arial"/>
+          <w:i w:val="0"/>
+          <w:iCs/>
+        </w:rPr>
+        <w:t xml:space="preserve">hang </w:t>
+      </w:r>
+      <w:r>
+        <w:rPr>
+          <w:rFonts w:ascii="Arial" w:hAnsi="Arial" w:cs="Arial"/>
+          <w:i w:val="0"/>
+          <w:iCs/>
+        </w:rPr>
+        <w:t>:</w:t>
+      </w:r>
+      <w:r>
+        <w:rPr>
+          <w:rFonts w:ascii="Arial" w:hAnsi="Arial" w:cs="Arial"/>
+          <w:i w:val="0"/>
+          <w:iCs/>
+        </w:rPr>
+        <w:t xml:space="preserve"> a</w:t>
+      </w:r>
+      <w:r>
+        <w:rPr>
+          <w:rFonts w:ascii="Arial" w:hAnsi="Arial" w:cs="Arial"/>
+          <w:i w:val="0"/>
+          <w:iCs/>
+        </w:rPr>
+        <w:t>dmin có thể kiểm tra trạng thái hiện tại của đơn hàng như: "Đang giao", "Đã giao", hoặc "Chờ xử lý".</w:t>
+      </w:r>
+    </w:p>
+    <w:p>
+      <w:pPr>
+        <w:pStyle w:val="ListParagraph"/>
+        <w:numPr>
+          <w:ilvl w:val="0"/>
+          <w:numId w:val="2"/>
+        </w:numPr>
+        <w:rPr>
+          <w:rFonts w:ascii="Arial" w:hAnsi="Arial" w:cs="Arial"/>
+          <w:i w:val="0"/>
+          <w:iCs/>
+        </w:rPr>
+      </w:pPr>
+      <w:r>
+        <w:rPr>
+          <w:rFonts w:ascii="Arial" w:hAnsi="Arial" w:cs="Arial"/>
+          <w:i w:val="0"/>
+          <w:iCs/>
+        </w:rPr>
+        <w:t xml:space="preserve">Xem chi tiết đơn </w:t>
+      </w:r>
+      <w:r>
+        <w:rPr>
+          <w:rFonts w:ascii="Arial" w:hAnsi="Arial" w:cs="Arial"/>
+          <w:i w:val="0"/>
+          <w:iCs/>
+        </w:rPr>
+        <w:t xml:space="preserve">hang </w:t>
+      </w:r>
+      <w:r>
+        <w:rPr>
+          <w:rFonts w:ascii="Arial" w:hAnsi="Arial" w:cs="Arial"/>
+          <w:i w:val="0"/>
+          <w:iCs/>
+        </w:rPr>
+        <w:t>:</w:t>
+      </w:r>
+      <w:r>
+        <w:rPr>
+          <w:rFonts w:ascii="Arial" w:hAnsi="Arial" w:cs="Arial"/>
+          <w:i w:val="0"/>
+          <w:iCs/>
+        </w:rPr>
+        <w:t xml:space="preserve"> n</w:t>
+      </w:r>
+      <w:r>
+        <w:rPr>
+          <w:rFonts w:ascii="Arial" w:hAnsi="Arial" w:cs="Arial"/>
+          <w:i w:val="0"/>
+          <w:iCs/>
+        </w:rPr>
+        <w:t>út</w:t>
+      </w:r>
+      <w:r>
+        <w:rPr>
+          <w:rFonts w:ascii="Arial" w:hAnsi="Arial" w:cs="Arial"/>
+          <w:i w:val="0"/>
+          <w:iCs/>
+        </w:rPr>
+        <w:t xml:space="preserve"> ”</w:t>
+      </w:r>
+      <w:r>
+        <w:rPr>
+          <w:rFonts w:ascii="Arial" w:hAnsi="Arial" w:cs="Arial"/>
+          <w:i w:val="0"/>
+          <w:iCs/>
+        </w:rPr>
+        <w:t>Chi tiết</w:t>
+      </w:r>
+      <w:r>
+        <w:rPr>
+          <w:rFonts w:ascii="Arial" w:hAnsi="Arial" w:cs="Arial"/>
+          <w:i w:val="0"/>
+          <w:iCs/>
+        </w:rPr>
+        <w:t>”</w:t>
+      </w:r>
+      <w:r>
+        <w:rPr>
+          <w:rFonts w:ascii="Arial" w:hAnsi="Arial" w:cs="Arial"/>
+          <w:i w:val="0"/>
+          <w:iCs/>
+        </w:rPr>
+        <w:t xml:space="preserve"> cho phép Admin truy cập thông tin chi tiết hơn như sản phẩm đã mua, phương thức thanh toán, địa chỉ giao hàng, v.v.</w:t>
+      </w:r>
+    </w:p>
+    <w:p>
+      <w:pPr>
+        <w:pStyle w:val="ListParagraph"/>
+        <w:ind w:left="360" w:firstLine="0"/>
+        <w:outlineLvl w:val="1"/>
+        <w:rPr>
+          <w:rFonts w:ascii="Arial" w:hAnsi="Arial" w:cs="Arial"/>
+          <w:i w:val="0"/>
+          <w:iCs/>
+        </w:rPr>
+      </w:pPr>
+    </w:p>
+    <w:p>
+      <w:pPr>
+        <w:pStyle w:val="ListParagraph"/>
+        <w:numPr>
+          <w:ilvl w:val="1"/>
+          <w:numId w:val="5"/>
+        </w:numPr>
+        <w:outlineLvl w:val="2"/>
+        <w:rPr>
+          <w:rFonts w:ascii="Arial" w:hAnsi="Arial" w:cs="Arial"/>
+          <w:b/>
+          <w:bCs/>
+          <w:i w:val="0"/>
+          <w:iCs/>
+        </w:rPr>
+      </w:pPr>
+      <w:bookmarkStart w:id="27" w:name="_Toc185955986"/>
+      <w:r>
+        <w:rPr>
+          <w:rFonts w:ascii="Arial" w:hAnsi="Arial" w:cs="Arial"/>
+          <w:b/>
+          <w:bCs/>
+          <w:i w:val="0"/>
+          <w:iCs/>
+        </w:rPr>
+        <w:t xml:space="preserve">Trang </w:t>
+      </w:r>
+      <w:r>
+        <w:rPr>
+          <w:rFonts w:ascii="Arial" w:hAnsi="Arial" w:cs="Arial"/>
+          <w:b/>
+          <w:bCs/>
+          <w:i w:val="0"/>
+          <w:iCs/>
+        </w:rPr>
+        <w:t>Chi Tiết Đơn hàng</w:t>
+      </w:r>
+      <w:bookmarkEnd w:id="27"/>
+    </w:p>
+    <w:p>
+      <w:pPr>
+        <w:pStyle w:val="ListParagraph"/>
+        <w:numPr>
+          <w:ilvl w:val="2"/>
+          <w:numId w:val="5"/>
+        </w:numPr>
+        <w:rPr>
+          <w:rFonts w:ascii="Arial" w:hAnsi="Arial" w:cs="Arial"/>
+          <w:b/>
+          <w:bCs/>
+          <w:i w:val="0"/>
+          <w:iCs/>
+        </w:rPr>
+      </w:pPr>
+      <w:r>
+        <w:rPr>
+          <w:rFonts w:ascii="Arial" w:hAnsi="Arial" w:cs="Arial"/>
+          <w:b/>
+          <w:bCs/>
+          <w:i w:val="0"/>
+          <w:iCs/>
+        </w:rPr>
+        <w:t xml:space="preserve">Chức năng </w:t>
+      </w:r>
+      <w:r>
+        <w:rPr>
+          <w:rFonts w:ascii="Arial" w:hAnsi="Arial" w:cs="Arial"/>
+          <w:b/>
+          <w:bCs/>
+          <w:i w:val="0"/>
+          <w:iCs/>
+        </w:rPr>
+        <w:t>xác thực đơn hàng</w:t>
+      </w:r>
+    </w:p>
+    <w:p>
+      <w:pPr>
+        <w:pStyle w:val="ListParagraph"/>
+        <w:numPr>
+          <w:ilvl w:val="3"/>
+          <w:numId w:val="5"/>
+        </w:numPr>
+        <w:rPr>
+          <w:rFonts w:ascii="Arial" w:hAnsi="Arial" w:cs="Arial"/>
+          <w:b/>
+          <w:bCs/>
+          <w:i w:val="0"/>
+          <w:iCs/>
+        </w:rPr>
+      </w:pPr>
+      <w:r>
+        <w:rPr>
+          <w:rFonts w:ascii="Arial" w:hAnsi="Arial" w:cs="Arial"/>
+          <w:b/>
+          <w:bCs/>
+          <w:i w:val="0"/>
+          <w:iCs/>
+        </w:rPr>
+        <w:t>Giao diện</w:t>
+      </w:r>
+    </w:p>
+    <w:p>
+      <w:pPr>
+        <w:pStyle w:val="ListParagraph"/>
+        <w:numPr>
+          <w:ilvl w:val="0"/>
+          <w:numId w:val="2"/>
+        </w:numPr>
+        <w:rPr>
+          <w:rFonts w:ascii="Arial" w:hAnsi="Arial" w:cs="Arial"/>
+          <w:b/>
+          <w:bCs/>
+          <w:i w:val="0"/>
+          <w:iCs/>
+        </w:rPr>
+      </w:pPr>
+      <w:r>
+        <w:rPr>
+          <w:rFonts w:ascii="Arial" w:hAnsi="Arial" w:cs="Arial"/>
+          <w:i w:val="0"/>
+          <w:iCs/>
+        </w:rPr>
+        <w:t>Đơn hàng xác thực thành công</w:t>
+      </w:r>
+      <w:r>
+        <w:rPr>
+          <w:rFonts w:ascii="Arial" w:hAnsi="Arial" w:cs="Arial"/>
+          <w:i w:val="0"/>
+          <w:iCs/>
+        </w:rPr>
+        <w:t>.</w:t>
+      </w:r>
+    </w:p>
+    <w:p>
+      <w:pPr>
+        <w:pStyle w:val="ListParagraph"/>
+        <w:ind w:left="1728" w:hanging="877"/>
+        <w:rPr>
+          <w:rFonts w:ascii="Arial" w:hAnsi="Arial" w:cs="Arial"/>
+          <w:i w:val="0"/>
+          <w:iCs/>
+        </w:rPr>
+      </w:pPr>
+      <w:r>
+        <w:rPr>
+          <w:rFonts w:ascii="Arial" w:hAnsi="Arial" w:cs="Arial"/>
+          <w:b/>
+          <w:bCs/>
+          <w:i w:val="0"/>
+          <w:iCs/>
           <w:noProof/>
         </w:rPr>
-      </w:pPr>
-      <w:r>
-        <w:rPr>
-          <w:rFonts w:ascii="Arial" w:hAnsi="Arial" w:cs="Arial"/>
-          <w:i w:val="0"/>
-          <w:iCs/>
-          <w:noProof/>
-        </w:rPr>
-        <w:t>Đơn hàng xác thực sai</w:t>
-      </w:r>
-      <w:r>
-        <w:rPr>
-          <w:rFonts w:ascii="Arial" w:hAnsi="Arial" w:cs="Arial"/>
-          <w:i w:val="0"/>
-          <w:iCs/>
-          <w:noProof/>
-        </w:rPr>
-        <w:t>.</w:t>
-      </w:r>
-    </w:p>
-    <w:p>
-      <w:pPr>
-        <w:pStyle w:val="ListParagraph"/>
-        <w:ind w:left="1728" w:hanging="877"/>
-        <w:rPr>
-          <w:rFonts w:ascii="Arial" w:hAnsi="Arial" w:cs="Arial"/>
-          <w:i w:val="0"/>
-          <w:iCs/>
-        </w:rPr>
-      </w:pPr>
-      <w:r>
-        <w:rPr>
-          <w:rFonts w:ascii="Arial" w:hAnsi="Arial" w:cs="Arial"/>
-          <w:noProof/>
-        </w:rPr>
+        <w:lastRenderedPageBreak/>
         <w:drawing>
-          <wp:inline distT="0" distB="0" distL="0" distR="0" wp14:anchorId="0FFDF430" wp14:editId="1C8D7E93">
-            <wp:extent cx="5943600" cy="2934335"/>
-            <wp:effectExtent l="0" t="0" r="0" b="0"/>
-            <wp:docPr id="20" name="Picture 20" descr="A screenshot of a computer&#10;&#10;Description automatically generated"/>
+          <wp:inline distT="0" distB="0" distL="0" distR="0" wp14:anchorId="2E710D31" wp14:editId="4213E326">
+            <wp:extent cx="5943600" cy="2950845"/>
+            <wp:effectExtent l="0" t="0" r="0" b="1905"/>
+            <wp:docPr id="19" name="Picture 19" descr="A screenshot of a computer&#10;&#10;Description automatically generated"/>
             <wp:cNvGraphicFramePr>
               <a:graphicFrameLocks xmlns:a="http://schemas.openxmlformats.org/drawingml/2006/main" noChangeAspect="1"/>
             </wp:cNvGraphicFramePr>
@@ -6527,6 +6845,119 @@
                   <pic:spPr>
                     <a:xfrm>
                       <a:off x="0" y="0"/>
+                      <a:ext cx="5943600" cy="2950845"/>
+                    </a:xfrm>
+                    <a:prstGeom prst="rect">
+                      <a:avLst/>
+                    </a:prstGeom>
+                  </pic:spPr>
+                </pic:pic>
+              </a:graphicData>
+            </a:graphic>
+          </wp:inline>
+        </w:drawing>
+      </w:r>
+    </w:p>
+    <w:p>
+      <w:pPr>
+        <w:pStyle w:val="ListParagraph"/>
+        <w:ind w:left="1728" w:hanging="877"/>
+        <w:rPr>
+          <w:rFonts w:ascii="Arial" w:hAnsi="Arial" w:cs="Arial"/>
+          <w:noProof/>
+        </w:rPr>
+      </w:pPr>
+    </w:p>
+    <w:p>
+      <w:pPr>
+        <w:pStyle w:val="ListParagraph"/>
+        <w:ind w:left="1728" w:hanging="877"/>
+        <w:rPr>
+          <w:rFonts w:ascii="Arial" w:hAnsi="Arial" w:cs="Arial"/>
+          <w:noProof/>
+        </w:rPr>
+      </w:pPr>
+    </w:p>
+    <w:p>
+      <w:pPr>
+        <w:pStyle w:val="ListParagraph"/>
+        <w:ind w:left="1728" w:hanging="877"/>
+        <w:rPr>
+          <w:rFonts w:ascii="Arial" w:hAnsi="Arial" w:cs="Arial"/>
+          <w:noProof/>
+        </w:rPr>
+      </w:pPr>
+    </w:p>
+    <w:p>
+      <w:pPr>
+        <w:pStyle w:val="ListParagraph"/>
+        <w:numPr>
+          <w:ilvl w:val="0"/>
+          <w:numId w:val="2"/>
+        </w:numPr>
+        <w:rPr>
+          <w:rFonts w:ascii="Arial" w:hAnsi="Arial" w:cs="Arial"/>
+          <w:noProof/>
+        </w:rPr>
+      </w:pPr>
+      <w:r>
+        <w:rPr>
+          <w:rFonts w:ascii="Arial" w:hAnsi="Arial" w:cs="Arial"/>
+          <w:i w:val="0"/>
+          <w:iCs/>
+          <w:noProof/>
+        </w:rPr>
+        <w:t>Đơn hàng xác thực sai</w:t>
+      </w:r>
+      <w:r>
+        <w:rPr>
+          <w:rFonts w:ascii="Arial" w:hAnsi="Arial" w:cs="Arial"/>
+          <w:i w:val="0"/>
+          <w:iCs/>
+          <w:noProof/>
+        </w:rPr>
+        <w:t>.</w:t>
+      </w:r>
+    </w:p>
+    <w:p>
+      <w:pPr>
+        <w:pStyle w:val="ListParagraph"/>
+        <w:ind w:left="1728" w:hanging="877"/>
+        <w:rPr>
+          <w:rFonts w:ascii="Arial" w:hAnsi="Arial" w:cs="Arial"/>
+          <w:i w:val="0"/>
+          <w:iCs/>
+        </w:rPr>
+      </w:pPr>
+      <w:r>
+        <w:rPr>
+          <w:rFonts w:ascii="Arial" w:hAnsi="Arial" w:cs="Arial"/>
+          <w:noProof/>
+        </w:rPr>
+        <w:drawing>
+          <wp:inline distT="0" distB="0" distL="0" distR="0" wp14:anchorId="0FFDF430" wp14:editId="1C8D7E93">
+            <wp:extent cx="5943600" cy="2934335"/>
+            <wp:effectExtent l="0" t="0" r="0" b="0"/>
+            <wp:docPr id="20" name="Picture 20" descr="A screenshot of a computer&#10;&#10;Description automatically generated"/>
+            <wp:cNvGraphicFramePr>
+              <a:graphicFrameLocks xmlns:a="http://schemas.openxmlformats.org/drawingml/2006/main" noChangeAspect="1"/>
+            </wp:cNvGraphicFramePr>
+            <a:graphic xmlns:a="http://schemas.openxmlformats.org/drawingml/2006/main">
+              <a:graphicData uri="http://schemas.openxmlformats.org/drawingml/2006/picture">
+                <pic:pic xmlns:pic="http://schemas.openxmlformats.org/drawingml/2006/picture">
+                  <pic:nvPicPr>
+                    <pic:cNvPr id="1" name=""/>
+                    <pic:cNvPicPr/>
+                  </pic:nvPicPr>
+                  <pic:blipFill>
+                    <a:blip r:embed="rId20"/>
+                    <a:stretch>
+                      <a:fillRect/>
+                    </a:stretch>
+                  </pic:blipFill>
+                  <pic:spPr>
+                    <a:xfrm>
+                      <a:off x="0" y="0"/>
                       <a:ext cx="5943600" cy="2934335"/>
                     </a:xfrm>
                     <a:prstGeom prst="rect">
@@ -6925,8 +7356,8 @@
       </w:r>
     </w:p>
     <w:sectPr>
-      <w:headerReference w:type="default" r:id="rId20"/>
-      <w:footerReference w:type="default" r:id="rId21"/>
+      <w:headerReference w:type="default" r:id="rId21"/>
+      <w:footerReference w:type="default" r:id="rId22"/>
       <w:pgSz w:w="12240" w:h="15840"/>
       <w:pgMar w:top="1440" w:right="1440" w:bottom="1440" w:left="1440" w:header="720" w:footer="720" w:gutter="0"/>
       <w:pgNumType w:start="1"/>
@@ -6991,7 +7422,25 @@
         <w:szCs w:val="36"/>
         <w:lang w:val="en-US"/>
       </w:rPr>
-      <w:t xml:space="preserve">ngày 12 </w:t>
+      <w:t xml:space="preserve">ngày </w:t>
+    </w:r>
+    <w:r>
+      <w:rPr>
+        <w:rFonts w:ascii="Times New Roman" w:hAnsi="Times New Roman" w:cs="Times New Roman"/>
+        <w:sz w:val="36"/>
+        <w:szCs w:val="36"/>
+        <w:lang w:val="en-US"/>
+      </w:rPr>
+      <w:t>25</w:t>
+    </w:r>
+    <w:r>
+      <w:rPr>
+        <w:rFonts w:ascii="Times New Roman" w:hAnsi="Times New Roman" w:cs="Times New Roman"/>
+        <w:sz w:val="36"/>
+        <w:szCs w:val="36"/>
+        <w:lang w:val="en-US"/>
+      </w:rPr>
+      <w:t xml:space="preserve"> </w:t>
     </w:r>
     <w:r>
       <w:rPr>

</xml_diff>